<commit_message>
Made slight revisions to resume.
</commit_message>
<xml_diff>
--- a/Resumes/TylerChapmanResume.docx
+++ b/Resumes/TylerChapmanResume.docx
@@ -3,6 +3,117 @@
 <w:document xmlns:r="http://schemas.openxmlformats.org/officeDocument/2006/relationships" xmlns:wp="http://schemas.openxmlformats.org/drawingml/2006/wordprocessingDrawing" xmlns:w="http://schemas.openxmlformats.org/wordprocessingml/2006/main" xmlns:w10="urn:schemas-microsoft-com:office:word" xmlns:w14="http://schemas.microsoft.com/office/word/2010/wordml" xmlns:wps="http://schemas.microsoft.com/office/word/2010/wordprocessingShape" xmlns:wpg="http://schemas.microsoft.com/office/word/2010/wordprocessingGroup" xmlns:mc="http://schemas.openxmlformats.org/markup-compatibility/2006" xmlns:v="urn:schemas-microsoft-com:vml" xmlns:o="urn:schemas-microsoft-com:office:office" xmlns:m="http://schemas.openxmlformats.org/officeDocument/2006/math" mc:Ignorable="w14">
   <w:background w:color="FFFFFF"/>
   <w:body>
+    <w:p>
+      <w:pPr>
+        <w:pStyle w:val="Body A"/>
+        <w:rPr>
+          <w:rFonts w:ascii="Century Gothic" w:cs="Century Gothic" w:hAnsi="Century Gothic" w:eastAsia="Century Gothic"/>
+          <w:b w:val="1"/>
+          <w:bCs w:val="1"/>
+          <w:color w:val="354257"/>
+          <w:sz w:val="24"/>
+          <w:szCs w:val="24"/>
+          <w:u w:color="354257"/>
+          <w:rtl w:val="0"/>
+          <w:lang w:val="en-US"/>
+        </w:rPr>
+      </w:pPr>
+      <w:r>
+        <w:rPr>
+          <w:rFonts w:ascii="Century Gothic" w:hAnsi="Century Gothic"/>
+          <w:b w:val="1"/>
+          <w:bCs w:val="1"/>
+          <w:color w:val="354257"/>
+          <w:sz w:val="24"/>
+          <w:szCs w:val="24"/>
+          <w:u w:color="354257"/>
+          <w:rtl w:val="0"/>
+          <w:lang w:val="en-US"/>
+        </w:rPr>
+        <w:t>Skills</w:t>
+      </w:r>
+    </w:p>
+    <w:p>
+      <w:pPr>
+        <w:pStyle w:val="Body A"/>
+        <w:rPr>
+          <w:rFonts w:ascii="Century Gothic" w:cs="Century Gothic" w:hAnsi="Century Gothic" w:eastAsia="Century Gothic"/>
+          <w:color w:val="354257"/>
+          <w:u w:color="354257"/>
+          <w:lang w:val="en-US"/>
+        </w:rPr>
+      </w:pPr>
+      <w:r>
+        <w:rPr>
+          <w:rFonts w:ascii="Century Gothic" w:hAnsi="Century Gothic"/>
+          <w:color w:val="354257"/>
+          <w:sz w:val="24"/>
+          <w:szCs w:val="24"/>
+          <w:u w:color="354257"/>
+          <w:rtl w:val="0"/>
+          <w:lang w:val="en-US"/>
+        </w:rPr>
+        <w:t>Programing in</w:t>
+      </w:r>
+      <w:r>
+        <w:rPr>
+          <w:rFonts w:ascii="Century Gothic" w:hAnsi="Century Gothic"/>
+          <w:color w:val="354257"/>
+          <w:sz w:val="24"/>
+          <w:szCs w:val="24"/>
+          <w:u w:color="354257"/>
+          <w:rtl w:val="0"/>
+          <w:lang w:val="en-US"/>
+        </w:rPr>
+        <w:t xml:space="preserve"> Java</w:t>
+      </w:r>
+      <w:r>
+        <w:rPr>
+          <w:rFonts w:ascii="Century Gothic" w:hAnsi="Century Gothic"/>
+          <w:color w:val="354257"/>
+          <w:sz w:val="24"/>
+          <w:szCs w:val="24"/>
+          <w:u w:color="354257"/>
+          <w:rtl w:val="0"/>
+          <w:lang w:val="en-US"/>
+        </w:rPr>
+        <w:t xml:space="preserve">, C++, </w:t>
+      </w:r>
+      <w:r>
+        <w:rPr>
+          <w:rFonts w:ascii="Century Gothic" w:hAnsi="Century Gothic"/>
+          <w:color w:val="354257"/>
+          <w:sz w:val="24"/>
+          <w:szCs w:val="24"/>
+          <w:u w:color="354257"/>
+          <w:rtl w:val="0"/>
+          <w:lang w:val="en-US"/>
+        </w:rPr>
+        <w:t>html, css, javascript, C, Bash, C#, php, mysql</w:t>
+      </w:r>
+    </w:p>
+    <w:p>
+      <w:pPr>
+        <w:pStyle w:val="Body A"/>
+      </w:pPr>
+      <w:r>
+        <w:rPr>
+          <w:rFonts w:ascii="Century Gothic" w:hAnsi="Century Gothic"/>
+          <w:color w:val="354257"/>
+          <w:sz w:val="24"/>
+          <w:szCs w:val="24"/>
+          <w:u w:color="354257"/>
+          <w:rtl w:val="0"/>
+          <w:lang w:val="en-US"/>
+        </w:rPr>
+        <w:t>Word, Excel, PowerPoint</w:t>
+      </w:r>
+    </w:p>
+    <w:p>
+      <w:pPr>
+        <w:pStyle w:val="Body A"/>
+      </w:pPr>
+    </w:p>
     <w:p>
       <w:pPr>
         <w:pStyle w:val="Body A"/>
@@ -295,141 +406,6 @@
     <w:p>
       <w:pPr>
         <w:pStyle w:val="List Paragraph"/>
-        <w:tabs>
-          <w:tab w:val="left" w:pos="1440"/>
-        </w:tabs>
-        <w:bidi w:val="0"/>
-        <w:ind w:left="0" w:right="0" w:firstLine="0"/>
-        <w:jc w:val="left"/>
-        <w:rPr>
-          <w:rFonts w:ascii="Century Gothic" w:cs="Century Gothic" w:hAnsi="Century Gothic" w:eastAsia="Century Gothic"/>
-          <w:color w:val="354257"/>
-          <w:sz w:val="24"/>
-          <w:szCs w:val="24"/>
-          <w:u w:color="354257"/>
-          <w:rtl w:val="0"/>
-          <w:lang w:val="en-US"/>
-        </w:rPr>
-      </w:pPr>
-    </w:p>
-    <w:p>
-      <w:pPr>
-        <w:pStyle w:val="Body A"/>
-        <w:rPr>
-          <w:rFonts w:ascii="Century Gothic" w:cs="Century Gothic" w:hAnsi="Century Gothic" w:eastAsia="Century Gothic"/>
-          <w:b w:val="1"/>
-          <w:bCs w:val="1"/>
-          <w:color w:val="354257"/>
-          <w:sz w:val="24"/>
-          <w:szCs w:val="24"/>
-          <w:u w:color="354257"/>
-          <w:rtl w:val="0"/>
-          <w:lang w:val="en-US"/>
-        </w:rPr>
-      </w:pPr>
-      <w:r>
-        <w:rPr>
-          <w:rFonts w:ascii="Century Gothic" w:hAnsi="Century Gothic"/>
-          <w:b w:val="1"/>
-          <w:bCs w:val="1"/>
-          <w:color w:val="354257"/>
-          <w:sz w:val="24"/>
-          <w:szCs w:val="24"/>
-          <w:u w:color="354257"/>
-          <w:rtl w:val="0"/>
-          <w:lang w:val="en-US"/>
-        </w:rPr>
-        <w:t>Skills</w:t>
-      </w:r>
-    </w:p>
-    <w:p>
-      <w:pPr>
-        <w:pStyle w:val="Body A"/>
-        <w:rPr>
-          <w:rFonts w:ascii="Century Gothic" w:cs="Century Gothic" w:hAnsi="Century Gothic" w:eastAsia="Century Gothic"/>
-          <w:color w:val="354257"/>
-          <w:u w:color="354257"/>
-          <w:lang w:val="en-US"/>
-        </w:rPr>
-      </w:pPr>
-      <w:r>
-        <w:rPr>
-          <w:rFonts w:ascii="Century Gothic" w:hAnsi="Century Gothic"/>
-          <w:color w:val="354257"/>
-          <w:sz w:val="24"/>
-          <w:szCs w:val="24"/>
-          <w:u w:color="354257"/>
-          <w:rtl w:val="0"/>
-          <w:lang w:val="en-US"/>
-        </w:rPr>
-        <w:t>Programing in</w:t>
-      </w:r>
-      <w:r>
-        <w:rPr>
-          <w:rFonts w:ascii="Century Gothic" w:hAnsi="Century Gothic"/>
-          <w:color w:val="354257"/>
-          <w:sz w:val="24"/>
-          <w:szCs w:val="24"/>
-          <w:u w:color="354257"/>
-          <w:rtl w:val="0"/>
-          <w:lang w:val="en-US"/>
-        </w:rPr>
-        <w:t xml:space="preserve"> Java</w:t>
-      </w:r>
-      <w:r>
-        <w:rPr>
-          <w:rFonts w:ascii="Century Gothic" w:hAnsi="Century Gothic"/>
-          <w:color w:val="354257"/>
-          <w:sz w:val="24"/>
-          <w:szCs w:val="24"/>
-          <w:u w:color="354257"/>
-          <w:rtl w:val="0"/>
-          <w:lang w:val="en-US"/>
-        </w:rPr>
-        <w:t xml:space="preserve">, C++, </w:t>
-      </w:r>
-      <w:r>
-        <w:rPr>
-          <w:rFonts w:ascii="Century Gothic" w:hAnsi="Century Gothic"/>
-          <w:color w:val="354257"/>
-          <w:sz w:val="24"/>
-          <w:szCs w:val="24"/>
-          <w:u w:color="354257"/>
-          <w:rtl w:val="0"/>
-          <w:lang w:val="en-US"/>
-        </w:rPr>
-        <w:t>html, css, javascript, C, Bash, C#, php, mysql</w:t>
-      </w:r>
-    </w:p>
-    <w:p>
-      <w:pPr>
-        <w:pStyle w:val="Body A"/>
-        <w:rPr>
-          <w:rFonts w:ascii="Century Gothic" w:cs="Century Gothic" w:hAnsi="Century Gothic" w:eastAsia="Century Gothic"/>
-          <w:color w:val="354257"/>
-          <w:position w:val="0"/>
-          <w:sz w:val="24"/>
-          <w:szCs w:val="24"/>
-          <w:u w:color="354257"/>
-          <w:rtl w:val="0"/>
-        </w:rPr>
-      </w:pPr>
-      <w:r>
-        <w:rPr>
-          <w:rFonts w:ascii="Century Gothic" w:hAnsi="Century Gothic"/>
-          <w:color w:val="354257"/>
-          <w:sz w:val="24"/>
-          <w:szCs w:val="24"/>
-          <w:u w:color="354257"/>
-          <w:rtl w:val="0"/>
-          <w:lang w:val="en-US"/>
-        </w:rPr>
-        <w:t>Word, Excel, PowerPoint</w:t>
-      </w:r>
-    </w:p>
-    <w:p>
-      <w:pPr>
-        <w:pStyle w:val="List Paragraph"/>
         <w:ind w:left="0" w:firstLine="0"/>
         <w:rPr>
           <w:rFonts w:ascii="Century Gothic" w:cs="Century Gothic" w:hAnsi="Century Gothic" w:eastAsia="Century Gothic"/>
@@ -887,7 +863,31 @@
           <w:rtl w:val="0"/>
           <w:lang w:val="en-US"/>
         </w:rPr>
-        <w:t xml:space="preserve"> (IT &amp; Networking Maintenance)</w:t>
+        <w:t xml:space="preserve"> (</w:t>
+      </w:r>
+      <w:r>
+        <w:rPr>
+          <w:rFonts w:ascii="Century Gothic" w:hAnsi="Century Gothic"/>
+          <w:b w:val="1"/>
+          <w:bCs w:val="1"/>
+          <w:color w:val="354257"/>
+          <w:u w:color="354257"/>
+          <w:rtl w:val="0"/>
+          <w:lang w:val="en-US"/>
+        </w:rPr>
+        <w:t>IT &amp; Networking Maintenance</w:t>
+      </w:r>
+      <w:r>
+        <w:rPr>
+          <w:rFonts w:ascii="Century Gothic" w:hAnsi="Century Gothic"/>
+          <w:color w:val="354257"/>
+          <w:sz w:val="24"/>
+          <w:szCs w:val="24"/>
+          <w:u w:color="354257"/>
+          <w:rtl w:val="0"/>
+          <w:lang w:val="en-US"/>
+        </w:rPr>
+        <w:t>)</w:t>
       </w:r>
       <w:r>
         <w:rPr>
@@ -1058,7 +1058,31 @@
           <w:rtl w:val="0"/>
           <w:lang w:val="en-US"/>
         </w:rPr>
-        <w:t xml:space="preserve"> (Tutor)</w:t>
+        <w:t xml:space="preserve"> (</w:t>
+      </w:r>
+      <w:r>
+        <w:rPr>
+          <w:rFonts w:ascii="Century Gothic" w:hAnsi="Century Gothic"/>
+          <w:b w:val="1"/>
+          <w:bCs w:val="1"/>
+          <w:color w:val="354257"/>
+          <w:u w:color="354257"/>
+          <w:rtl w:val="0"/>
+          <w:lang w:val="en-US"/>
+        </w:rPr>
+        <w:t>Tutor</w:t>
+      </w:r>
+      <w:r>
+        <w:rPr>
+          <w:rFonts w:ascii="Century Gothic" w:hAnsi="Century Gothic"/>
+          <w:color w:val="354257"/>
+          <w:sz w:val="24"/>
+          <w:szCs w:val="24"/>
+          <w:u w:color="354257"/>
+          <w:rtl w:val="0"/>
+          <w:lang w:val="en-US"/>
+        </w:rPr>
+        <w:t>)</w:t>
       </w:r>
     </w:p>
     <w:p>
@@ -1480,7 +1504,7 @@
         <w:u w:color="354257"/>
         <w:rtl w:val="0"/>
       </w:rPr>
-      <w:t>(M) 203-321-9300</w:t>
+      <w:t>203-321-9300</w:t>
     </w:r>
   </w:p>
   <w:p>
@@ -1493,16 +1517,6 @@
         <w:u w:color="354257"/>
       </w:rPr>
     </w:pPr>
-    <w:r>
-      <w:rPr>
-        <w:rFonts w:ascii="Century Gothic" w:hAnsi="Century Gothic"/>
-        <w:sz w:val="24"/>
-        <w:szCs w:val="24"/>
-        <w:rtl w:val="0"/>
-        <w:lang w:val="en-US"/>
-      </w:rPr>
-      <w:t xml:space="preserve">Website: </w:t>
-    </w:r>
     <w:r>
       <w:rPr>
         <w:rStyle w:val="Hyperlink.0"/>
@@ -1544,16 +1558,6 @@
         <w:u w:color="354257"/>
       </w:rPr>
     </w:pPr>
-    <w:r>
-      <w:rPr>
-        <w:rFonts w:ascii="Century Gothic" w:hAnsi="Century Gothic"/>
-        <w:color w:val="354257"/>
-        <w:u w:color="354257"/>
-        <w:rtl w:val="0"/>
-        <w:lang w:val="en-US"/>
-      </w:rPr>
-      <w:t xml:space="preserve">E-mail: </w:t>
-    </w:r>
     <w:r>
       <w:rPr>
         <w:rStyle w:val="Hyperlink.0"/>
@@ -1590,16 +1594,6 @@
       <w:pStyle w:val="Body A"/>
       <w:jc w:val="center"/>
     </w:pPr>
-    <w:r>
-      <w:rPr>
-        <w:rFonts w:ascii="Century Gothic" w:hAnsi="Century Gothic"/>
-        <w:color w:val="354257"/>
-        <w:u w:color="354257"/>
-        <w:rtl w:val="0"/>
-        <w:lang w:val="en-US"/>
-      </w:rPr>
-      <w:t xml:space="preserve">LinkedIn: </w:t>
-    </w:r>
     <w:r>
       <w:rPr>
         <w:rStyle w:val="Hyperlink.0"/>

</xml_diff>

<commit_message>
Tweaked resume a bit. Added more links.
</commit_message>
<xml_diff>
--- a/Resumes/TylerChapmanResume.docx
+++ b/Resumes/TylerChapmanResume.docx
@@ -471,7 +471,7 @@
           <w:u w:color="354257"/>
           <w:lang w:val="de-DE"/>
         </w:rPr>
-        <w:instrText xml:space="preserve"> HYPERLINK "https://www.youtube.com/watch?v=p19fIZZDNJc"</w:instrText>
+        <w:instrText xml:space="preserve"> HYPERLINK "http://descentofchampions.com"</w:instrText>
       </w:r>
       <w:r>
         <w:rPr>
@@ -492,7 +492,7 @@
           <w:rtl w:val="0"/>
           <w:lang w:val="en-US"/>
         </w:rPr>
-        <w:t>Blind Fire</w:t>
+        <w:t>DoC</w:t>
       </w:r>
       <w:r>
         <w:rPr>
@@ -511,7 +511,67 @@
           <w:rtl w:val="0"/>
           <w:lang w:val="en-US"/>
         </w:rPr>
-        <w:t xml:space="preserve"> (2018), Sole Programmer (C#/UNet/GLSL in Unity Engine)</w:t>
+        <w:t>(2019), Web Dev/Combat/Managers (</w:t>
+      </w:r>
+      <w:r>
+        <w:rPr>
+          <w:rStyle w:val="Hyperlink.0"/>
+          <w:rFonts w:ascii="Century Gothic" w:cs="Century Gothic" w:hAnsi="Century Gothic" w:eastAsia="Century Gothic"/>
+          <w:color w:val="354257"/>
+          <w:u w:color="354257"/>
+          <w:lang w:val="de-DE"/>
+        </w:rPr>
+        <w:fldChar w:fldCharType="begin" w:fldLock="0"/>
+      </w:r>
+      <w:r>
+        <w:rPr>
+          <w:rStyle w:val="Hyperlink.0"/>
+          <w:rFonts w:ascii="Century Gothic" w:cs="Century Gothic" w:hAnsi="Century Gothic" w:eastAsia="Century Gothic"/>
+          <w:color w:val="354257"/>
+          <w:u w:color="354257"/>
+          <w:lang w:val="de-DE"/>
+        </w:rPr>
+        <w:instrText xml:space="preserve"> HYPERLINK "https://github.com/TEEBQNE/UbisoftGameLabWebsite"</w:instrText>
+      </w:r>
+      <w:r>
+        <w:rPr>
+          <w:rStyle w:val="Hyperlink.0"/>
+          <w:rFonts w:ascii="Century Gothic" w:cs="Century Gothic" w:hAnsi="Century Gothic" w:eastAsia="Century Gothic"/>
+          <w:color w:val="354257"/>
+          <w:u w:color="354257"/>
+          <w:lang w:val="de-DE"/>
+        </w:rPr>
+        <w:fldChar w:fldCharType="separate" w:fldLock="0"/>
+      </w:r>
+      <w:r>
+        <w:rPr>
+          <w:rStyle w:val="Hyperlink.0"/>
+          <w:rFonts w:ascii="Century Gothic" w:hAnsi="Century Gothic"/>
+          <w:color w:val="354257"/>
+          <w:u w:color="354257"/>
+          <w:rtl w:val="0"/>
+          <w:lang w:val="en-US"/>
+        </w:rPr>
+        <w:t>Full stack web dev/C#</w:t>
+      </w:r>
+      <w:r>
+        <w:rPr>
+          <w:rFonts w:ascii="Century Gothic" w:cs="Century Gothic" w:hAnsi="Century Gothic" w:eastAsia="Century Gothic"/>
+          <w:color w:val="354257"/>
+          <w:u w:color="354257"/>
+          <w:lang w:val="de-DE"/>
+        </w:rPr>
+        <w:fldChar w:fldCharType="end" w:fldLock="0"/>
+      </w:r>
+      <w:r>
+        <w:rPr>
+          <w:rFonts w:ascii="Century Gothic" w:hAnsi="Century Gothic"/>
+          <w:color w:val="354257"/>
+          <w:u w:color="354257"/>
+          <w:rtl w:val="0"/>
+          <w:lang w:val="en-US"/>
+        </w:rPr>
+        <w:t>)</w:t>
       </w:r>
     </w:p>
     <w:p>
@@ -536,7 +596,7 @@
           <w:rtl w:val="0"/>
           <w:lang w:val="en-US"/>
         </w:rPr>
-        <w:t>Team Size: 6</w:t>
+        <w:t>Team Size: 8 (Ubisoft Gamelab Competition 2019)</w:t>
       </w:r>
     </w:p>
     <w:p>
@@ -561,7 +621,7 @@
           <w:rtl w:val="0"/>
           <w:lang w:val="en-US"/>
         </w:rPr>
-        <w:t>Platform(s): Windows/Mac/Android</w:t>
+        <w:t>Platform(s): Windows/Mac/Web</w:t>
       </w:r>
     </w:p>
     <w:p>
@@ -584,29 +644,9 @@
           <w:color w:val="354257"/>
           <w:u w:color="354257"/>
           <w:rtl w:val="0"/>
-          <w:lang w:val="de-DE"/>
-        </w:rPr>
-        <w:t>Description: Networked co-op</w:t>
-      </w:r>
-      <w:r>
-        <w:rPr>
-          <w:rFonts w:ascii="Century Gothic" w:hAnsi="Century Gothic"/>
-          <w:color w:val="354257"/>
-          <w:u w:color="354257"/>
-          <w:rtl w:val="0"/>
-          <w:lang w:val="en-US"/>
-        </w:rPr>
-        <w:t xml:space="preserve"> </w:t>
-      </w:r>
-      <w:r>
-        <w:rPr>
-          <w:rFonts w:ascii="Century Gothic" w:hAnsi="Century Gothic"/>
-          <w:color w:val="354257"/>
-          <w:u w:color="354257"/>
-          <w:rtl w:val="0"/>
-          <w:lang w:val="de-DE"/>
-        </w:rPr>
-        <w:t>shooter bullet hell tower defense</w:t>
+          <w:lang w:val="en-US"/>
+        </w:rPr>
+        <w:t>Description: PvE competitive arena brawler with networked audience interaction</w:t>
       </w:r>
     </w:p>
     <w:p>
@@ -648,7 +688,7 @@
           <w:u w:color="354257"/>
           <w:lang w:val="de-DE"/>
         </w:rPr>
-        <w:instrText xml:space="preserve"> HYPERLINK "https://www.youtube.com/watch?v=1DrN81Lc7B4"</w:instrText>
+        <w:instrText xml:space="preserve"> HYPERLINK "https://www.youtube.com/watch?v=p19fIZZDNJc"</w:instrText>
       </w:r>
       <w:r>
         <w:rPr>
@@ -669,37 +709,75 @@
           <w:rtl w:val="0"/>
           <w:lang w:val="en-US"/>
         </w:rPr>
-        <w:t>Don</w:t>
+        <w:t>Blind Fire</w:t>
+      </w:r>
+      <w:r>
+        <w:rPr>
+          <w:rFonts w:ascii="Century Gothic" w:cs="Century Gothic" w:hAnsi="Century Gothic" w:eastAsia="Century Gothic"/>
+          <w:color w:val="354257"/>
+          <w:u w:color="354257"/>
+          <w:lang w:val="de-DE"/>
+        </w:rPr>
+        <w:fldChar w:fldCharType="end" w:fldLock="0"/>
+      </w:r>
+      <w:r>
+        <w:rPr>
+          <w:rFonts w:ascii="Century Gothic" w:hAnsi="Century Gothic"/>
+          <w:color w:val="354257"/>
+          <w:u w:color="354257"/>
+          <w:rtl w:val="0"/>
+          <w:lang w:val="en-US"/>
+        </w:rPr>
+        <w:t xml:space="preserve"> (2018), Sole Programmer (</w:t>
       </w:r>
       <w:r>
         <w:rPr>
           <w:rStyle w:val="Hyperlink.0"/>
-          <w:rFonts w:ascii="Century Gothic" w:hAnsi="Century Gothic" w:hint="default"/>
-          <w:color w:val="354257"/>
-          <w:u w:color="354257"/>
-          <w:rtl w:val="0"/>
-          <w:lang w:val="en-US"/>
-        </w:rPr>
-        <w:t>’</w:t>
+          <w:rFonts w:ascii="Century Gothic" w:cs="Century Gothic" w:hAnsi="Century Gothic" w:eastAsia="Century Gothic"/>
+          <w:color w:val="354257"/>
+          <w:u w:color="354257"/>
+          <w:lang w:val="de-DE"/>
+        </w:rPr>
+        <w:fldChar w:fldCharType="begin" w:fldLock="0"/>
       </w:r>
       <w:r>
         <w:rPr>
           <w:rStyle w:val="Hyperlink.0"/>
-          <w:rFonts w:ascii="Century Gothic" w:hAnsi="Century Gothic"/>
-          <w:color w:val="354257"/>
-          <w:u w:color="354257"/>
-          <w:rtl w:val="0"/>
-          <w:lang w:val="en-US"/>
-        </w:rPr>
-        <w:t xml:space="preserve">t Be Afraid of the Dark </w:t>
-      </w:r>
-      <w:r>
-        <w:rPr>
           <w:rFonts w:ascii="Century Gothic" w:cs="Century Gothic" w:hAnsi="Century Gothic" w:eastAsia="Century Gothic"/>
           <w:color w:val="354257"/>
           <w:u w:color="354257"/>
           <w:lang w:val="de-DE"/>
         </w:rPr>
+        <w:instrText xml:space="preserve"> HYPERLINK "https://github.com/TEEBQNE/BlindFire"</w:instrText>
+      </w:r>
+      <w:r>
+        <w:rPr>
+          <w:rStyle w:val="Hyperlink.0"/>
+          <w:rFonts w:ascii="Century Gothic" w:cs="Century Gothic" w:hAnsi="Century Gothic" w:eastAsia="Century Gothic"/>
+          <w:color w:val="354257"/>
+          <w:u w:color="354257"/>
+          <w:lang w:val="de-DE"/>
+        </w:rPr>
+        <w:fldChar w:fldCharType="separate" w:fldLock="0"/>
+      </w:r>
+      <w:r>
+        <w:rPr>
+          <w:rStyle w:val="Hyperlink.0"/>
+          <w:rFonts w:ascii="Century Gothic" w:hAnsi="Century Gothic"/>
+          <w:color w:val="354257"/>
+          <w:u w:color="354257"/>
+          <w:rtl w:val="0"/>
+          <w:lang w:val="en-US"/>
+        </w:rPr>
+        <w:t>C#/UNet/GLSL in Unity Engine</w:t>
+      </w:r>
+      <w:r>
+        <w:rPr>
+          <w:rFonts w:ascii="Century Gothic" w:cs="Century Gothic" w:hAnsi="Century Gothic" w:eastAsia="Century Gothic"/>
+          <w:color w:val="354257"/>
+          <w:u w:color="354257"/>
+          <w:lang w:val="de-DE"/>
+        </w:rPr>
         <w:fldChar w:fldCharType="end" w:fldLock="0"/>
       </w:r>
       <w:r>
@@ -710,7 +788,7 @@
           <w:rtl w:val="0"/>
           <w:lang w:val="en-US"/>
         </w:rPr>
-        <w:t>(2018), Sole Programmer (C# in Unity Engine)</w:t>
+        <w:t>)</w:t>
       </w:r>
     </w:p>
     <w:p>
@@ -735,7 +813,7 @@
           <w:rtl w:val="0"/>
           <w:lang w:val="en-US"/>
         </w:rPr>
-        <w:t>Team Size: 4</w:t>
+        <w:t>Team Size: 6 (School Project)</w:t>
       </w:r>
     </w:p>
     <w:p>
@@ -760,7 +838,7 @@
           <w:rtl w:val="0"/>
           <w:lang w:val="en-US"/>
         </w:rPr>
-        <w:t>Platform(s): Windows/Mac/Web</w:t>
+        <w:t>Platform(s): Windows/Mac/Android</w:t>
       </w:r>
     </w:p>
     <w:p>
@@ -783,9 +861,29 @@
           <w:color w:val="354257"/>
           <w:u w:color="354257"/>
           <w:rtl w:val="0"/>
-          <w:lang w:val="en-US"/>
-        </w:rPr>
-        <w:t>Description: Puzzle game for kids overcome their fear of the dark</w:t>
+          <w:lang w:val="de-DE"/>
+        </w:rPr>
+        <w:t>Description: Networked co-op</w:t>
+      </w:r>
+      <w:r>
+        <w:rPr>
+          <w:rFonts w:ascii="Century Gothic" w:hAnsi="Century Gothic"/>
+          <w:color w:val="354257"/>
+          <w:u w:color="354257"/>
+          <w:rtl w:val="0"/>
+          <w:lang w:val="en-US"/>
+        </w:rPr>
+        <w:t xml:space="preserve"> </w:t>
+      </w:r>
+      <w:r>
+        <w:rPr>
+          <w:rFonts w:ascii="Century Gothic" w:hAnsi="Century Gothic"/>
+          <w:color w:val="354257"/>
+          <w:u w:color="354257"/>
+          <w:rtl w:val="0"/>
+          <w:lang w:val="de-DE"/>
+        </w:rPr>
+        <w:t>shooter bullet hell tower defense</w:t>
       </w:r>
     </w:p>
     <w:p>

</xml_diff>

<commit_message>
Added DoC page and game description. Updated resume.
</commit_message>
<xml_diff>
--- a/Resumes/TylerChapmanResume.docx
+++ b/Resumes/TylerChapmanResume.docx
@@ -7,25 +7,21 @@
       <w:pPr>
         <w:pStyle w:val="Body A"/>
         <w:rPr>
+          <w:rStyle w:val="None"/>
           <w:rFonts w:ascii="Century Gothic" w:cs="Century Gothic" w:hAnsi="Century Gothic" w:eastAsia="Century Gothic"/>
           <w:b w:val="1"/>
           <w:bCs w:val="1"/>
           <w:color w:val="354257"/>
-          <w:sz w:val="24"/>
-          <w:szCs w:val="24"/>
-          <w:u w:color="354257"/>
-          <w:rtl w:val="0"/>
-          <w:lang w:val="en-US"/>
-        </w:rPr>
-      </w:pPr>
-      <w:r>
-        <w:rPr>
+          <w:u w:color="354257"/>
+        </w:rPr>
+      </w:pPr>
+      <w:r>
+        <w:rPr>
+          <w:rStyle w:val="None"/>
           <w:rFonts w:ascii="Century Gothic" w:hAnsi="Century Gothic"/>
           <w:b w:val="1"/>
           <w:bCs w:val="1"/>
           <w:color w:val="354257"/>
-          <w:sz w:val="24"/>
-          <w:szCs w:val="24"/>
           <w:u w:color="354257"/>
           <w:rtl w:val="0"/>
           <w:lang w:val="en-US"/>
@@ -37,59 +33,22 @@
       <w:pPr>
         <w:pStyle w:val="Body A"/>
         <w:rPr>
+          <w:rStyle w:val="None"/>
           <w:rFonts w:ascii="Century Gothic" w:cs="Century Gothic" w:hAnsi="Century Gothic" w:eastAsia="Century Gothic"/>
           <w:color w:val="354257"/>
           <w:u w:color="354257"/>
-          <w:lang w:val="en-US"/>
-        </w:rPr>
-      </w:pPr>
-      <w:r>
-        <w:rPr>
-          <w:rFonts w:ascii="Century Gothic" w:hAnsi="Century Gothic"/>
-          <w:color w:val="354257"/>
-          <w:sz w:val="24"/>
-          <w:szCs w:val="24"/>
-          <w:u w:color="354257"/>
-          <w:rtl w:val="0"/>
-          <w:lang w:val="en-US"/>
-        </w:rPr>
-        <w:t>Programing in</w:t>
-      </w:r>
-      <w:r>
-        <w:rPr>
-          <w:rFonts w:ascii="Century Gothic" w:hAnsi="Century Gothic"/>
-          <w:color w:val="354257"/>
-          <w:sz w:val="24"/>
-          <w:szCs w:val="24"/>
-          <w:u w:color="354257"/>
-          <w:rtl w:val="0"/>
-          <w:lang w:val="en-US"/>
-        </w:rPr>
-        <w:t xml:space="preserve"> Java</w:t>
-      </w:r>
-      <w:r>
-        <w:rPr>
-          <w:rFonts w:ascii="Century Gothic" w:hAnsi="Century Gothic"/>
-          <w:color w:val="354257"/>
-          <w:sz w:val="24"/>
-          <w:szCs w:val="24"/>
-          <w:u w:color="354257"/>
-          <w:rtl w:val="0"/>
-          <w:lang w:val="en-US"/>
-        </w:rPr>
-        <w:t xml:space="preserve">, C++, </w:t>
-      </w:r>
-      <w:r>
-        <w:rPr>
-          <w:rFonts w:ascii="Century Gothic" w:hAnsi="Century Gothic"/>
-          <w:color w:val="354257"/>
-          <w:sz w:val="24"/>
-          <w:szCs w:val="24"/>
-          <w:u w:color="354257"/>
-          <w:rtl w:val="0"/>
-          <w:lang w:val="en-US"/>
-        </w:rPr>
-        <w:t>html, css, javascript, C, Bash, C#, php, mysql</w:t>
+        </w:rPr>
+      </w:pPr>
+      <w:r>
+        <w:rPr>
+          <w:rStyle w:val="None"/>
+          <w:rFonts w:ascii="Century Gothic" w:hAnsi="Century Gothic"/>
+          <w:color w:val="354257"/>
+          <w:u w:color="354257"/>
+          <w:rtl w:val="0"/>
+          <w:lang w:val="en-US"/>
+        </w:rPr>
+        <w:t>Programing in Java, C++, html, css, javascript, C, Bash, C#, php, mysql</w:t>
       </w:r>
     </w:p>
     <w:p>
@@ -98,10 +57,9 @@
       </w:pPr>
       <w:r>
         <w:rPr>
-          <w:rFonts w:ascii="Century Gothic" w:hAnsi="Century Gothic"/>
-          <w:color w:val="354257"/>
-          <w:sz w:val="24"/>
-          <w:szCs w:val="24"/>
+          <w:rStyle w:val="None"/>
+          <w:rFonts w:ascii="Century Gothic" w:hAnsi="Century Gothic"/>
+          <w:color w:val="354257"/>
           <w:u w:color="354257"/>
           <w:rtl w:val="0"/>
           <w:lang w:val="en-US"/>
@@ -118,6 +76,7 @@
       <w:pPr>
         <w:pStyle w:val="Body A"/>
         <w:rPr>
+          <w:rStyle w:val="None"/>
           <w:rFonts w:ascii="Century Gothic" w:cs="Century Gothic" w:hAnsi="Century Gothic" w:eastAsia="Century Gothic"/>
           <w:b w:val="1"/>
           <w:bCs w:val="1"/>
@@ -127,12 +86,11 @@
       </w:pPr>
       <w:r>
         <w:rPr>
+          <w:rStyle w:val="None"/>
           <w:rFonts w:ascii="Century Gothic" w:hAnsi="Century Gothic"/>
           <w:b w:val="1"/>
           <w:bCs w:val="1"/>
           <w:color w:val="354257"/>
-          <w:sz w:val="24"/>
-          <w:szCs w:val="24"/>
           <w:u w:color="354257"/>
           <w:rtl w:val="0"/>
           <w:lang w:val="en-US"/>
@@ -144,20 +102,17 @@
       <w:pPr>
         <w:pStyle w:val="Body A"/>
         <w:rPr>
+          <w:rStyle w:val="None"/>
           <w:rFonts w:ascii="Century Gothic" w:cs="Century Gothic" w:hAnsi="Century Gothic" w:eastAsia="Century Gothic"/>
           <w:color w:val="354257"/>
-          <w:sz w:val="24"/>
-          <w:szCs w:val="24"/>
-          <w:u w:color="354257"/>
-          <w:rtl w:val="0"/>
-        </w:rPr>
-      </w:pPr>
-      <w:r>
-        <w:rPr>
-          <w:rFonts w:ascii="Century Gothic" w:hAnsi="Century Gothic"/>
-          <w:color w:val="354257"/>
-          <w:sz w:val="24"/>
-          <w:szCs w:val="24"/>
+          <w:u w:color="354257"/>
+        </w:rPr>
+      </w:pPr>
+      <w:r>
+        <w:rPr>
+          <w:rStyle w:val="None"/>
+          <w:rFonts w:ascii="Century Gothic" w:hAnsi="Century Gothic"/>
+          <w:color w:val="354257"/>
           <w:u w:color="354257"/>
           <w:rtl w:val="0"/>
           <w:lang w:val="de-DE"/>
@@ -166,10 +121,9 @@
       </w:r>
       <w:r>
         <w:rPr>
-          <w:rFonts w:ascii="Century Gothic" w:hAnsi="Century Gothic"/>
-          <w:color w:val="354257"/>
-          <w:sz w:val="24"/>
-          <w:szCs w:val="24"/>
+          <w:rStyle w:val="None"/>
+          <w:rFonts w:ascii="Century Gothic" w:hAnsi="Century Gothic"/>
+          <w:color w:val="354257"/>
           <w:u w:color="354257"/>
           <w:rtl w:val="0"/>
           <w:lang w:val="en-US"/>
@@ -181,6 +135,7 @@
       <w:pPr>
         <w:pStyle w:val="Body A"/>
         <w:rPr>
+          <w:rStyle w:val="None"/>
           <w:rFonts w:ascii="Century Gothic" w:cs="Century Gothic" w:hAnsi="Century Gothic" w:eastAsia="Century Gothic"/>
           <w:color w:val="354257"/>
           <w:u w:color="354257"/>
@@ -188,10 +143,9 @@
       </w:pPr>
       <w:r>
         <w:rPr>
-          <w:rFonts w:ascii="Century Gothic" w:hAnsi="Century Gothic"/>
-          <w:color w:val="354257"/>
-          <w:sz w:val="24"/>
-          <w:szCs w:val="24"/>
+          <w:rStyle w:val="None"/>
+          <w:rFonts w:ascii="Century Gothic" w:hAnsi="Century Gothic"/>
+          <w:color w:val="354257"/>
           <w:u w:color="354257"/>
           <w:rtl w:val="0"/>
           <w:lang w:val="en-US"/>
@@ -212,18 +166,15 @@
         <w:rPr>
           <w:rFonts w:ascii="Century Gothic" w:hAnsi="Century Gothic"/>
           <w:color w:val="354257"/>
-          <w:sz w:val="24"/>
-          <w:szCs w:val="24"/>
-          <w:rtl w:val="0"/>
-          <w:lang w:val="en-US"/>
-        </w:rPr>
-      </w:pPr>
-      <w:r>
-        <w:rPr>
-          <w:rFonts w:ascii="Century Gothic" w:hAnsi="Century Gothic"/>
-          <w:color w:val="354257"/>
-          <w:sz w:val="24"/>
-          <w:szCs w:val="24"/>
+          <w:rtl w:val="0"/>
+          <w:lang w:val="en-US"/>
+        </w:rPr>
+      </w:pPr>
+      <w:r>
+        <w:rPr>
+          <w:rStyle w:val="None"/>
+          <w:rFonts w:ascii="Century Gothic" w:hAnsi="Century Gothic"/>
+          <w:color w:val="354257"/>
           <w:u w:color="354257"/>
           <w:rtl w:val="0"/>
           <w:lang w:val="en-US"/>
@@ -244,42 +195,37 @@
         <w:rPr>
           <w:rFonts w:ascii="Century Gothic" w:hAnsi="Century Gothic"/>
           <w:color w:val="354257"/>
-          <w:sz w:val="24"/>
-          <w:szCs w:val="24"/>
-          <w:rtl w:val="0"/>
-          <w:lang w:val="en-US"/>
-        </w:rPr>
-      </w:pPr>
-      <w:r>
-        <w:rPr>
-          <w:rFonts w:ascii="Century Gothic" w:hAnsi="Century Gothic"/>
-          <w:color w:val="354257"/>
-          <w:sz w:val="24"/>
-          <w:szCs w:val="24"/>
-          <w:u w:color="354257"/>
-          <w:rtl w:val="0"/>
-          <w:lang w:val="en-US"/>
-        </w:rPr>
-        <w:t>3.</w:t>
-      </w:r>
-      <w:r>
-        <w:rPr>
-          <w:rFonts w:ascii="Century Gothic" w:hAnsi="Century Gothic"/>
-          <w:color w:val="354257"/>
-          <w:sz w:val="24"/>
-          <w:szCs w:val="24"/>
-          <w:u w:color="354257"/>
-          <w:rtl w:val="0"/>
-          <w:lang w:val="en-US"/>
-        </w:rPr>
-        <w:t>790</w:t>
-      </w:r>
-      <w:r>
-        <w:rPr>
-          <w:rFonts w:ascii="Century Gothic" w:hAnsi="Century Gothic"/>
-          <w:color w:val="354257"/>
-          <w:sz w:val="24"/>
-          <w:szCs w:val="24"/>
+          <w:rtl w:val="0"/>
+          <w:lang w:val="en-US"/>
+        </w:rPr>
+      </w:pPr>
+      <w:r>
+        <w:rPr>
+          <w:rStyle w:val="None"/>
+          <w:rFonts w:ascii="Century Gothic" w:hAnsi="Century Gothic"/>
+          <w:color w:val="354257"/>
+          <w:u w:color="354257"/>
+          <w:rtl w:val="0"/>
+          <w:lang w:val="en-US"/>
+        </w:rPr>
+        <w:t>3.7</w:t>
+      </w:r>
+      <w:r>
+        <w:rPr>
+          <w:rStyle w:val="None"/>
+          <w:rFonts w:ascii="Century Gothic" w:hAnsi="Century Gothic"/>
+          <w:color w:val="354257"/>
+          <w:u w:color="354257"/>
+          <w:rtl w:val="0"/>
+          <w:lang w:val="en-US"/>
+        </w:rPr>
+        <w:t>59</w:t>
+      </w:r>
+      <w:r>
+        <w:rPr>
+          <w:rStyle w:val="None"/>
+          <w:rFonts w:ascii="Century Gothic" w:hAnsi="Century Gothic"/>
+          <w:color w:val="354257"/>
           <w:u w:color="354257"/>
           <w:rtl w:val="0"/>
           <w:lang w:val="en-US"/>
@@ -300,18 +246,15 @@
         <w:rPr>
           <w:rFonts w:ascii="Century Gothic" w:hAnsi="Century Gothic"/>
           <w:color w:val="354257"/>
-          <w:sz w:val="24"/>
-          <w:szCs w:val="24"/>
-          <w:rtl w:val="0"/>
-          <w:lang w:val="en-US"/>
-        </w:rPr>
-      </w:pPr>
-      <w:r>
-        <w:rPr>
-          <w:rFonts w:ascii="Century Gothic" w:hAnsi="Century Gothic"/>
-          <w:color w:val="354257"/>
-          <w:sz w:val="24"/>
-          <w:szCs w:val="24"/>
+          <w:rtl w:val="0"/>
+          <w:lang w:val="en-US"/>
+        </w:rPr>
+      </w:pPr>
+      <w:r>
+        <w:rPr>
+          <w:rStyle w:val="None"/>
+          <w:rFonts w:ascii="Century Gothic" w:hAnsi="Century Gothic"/>
+          <w:color w:val="354257"/>
           <w:u w:color="354257"/>
           <w:rtl w:val="0"/>
           <w:lang w:val="en-US"/>
@@ -320,10 +263,9 @@
       </w:r>
       <w:r>
         <w:rPr>
+          <w:rStyle w:val="None"/>
           <w:rFonts w:ascii="Century Gothic" w:hAnsi="Century Gothic" w:hint="default"/>
           <w:color w:val="354257"/>
-          <w:sz w:val="24"/>
-          <w:szCs w:val="24"/>
           <w:u w:color="354257"/>
           <w:rtl w:val="0"/>
           <w:lang w:val="en-US"/>
@@ -332,58 +274,31 @@
       </w:r>
       <w:r>
         <w:rPr>
-          <w:rFonts w:ascii="Century Gothic" w:hAnsi="Century Gothic"/>
-          <w:color w:val="354257"/>
-          <w:sz w:val="24"/>
-          <w:szCs w:val="24"/>
-          <w:u w:color="354257"/>
-          <w:rtl w:val="0"/>
-          <w:lang w:val="en-US"/>
-        </w:rPr>
-        <w:t xml:space="preserve">s list </w:t>
-      </w:r>
-      <w:r>
-        <w:rPr>
-          <w:rFonts w:ascii="Century Gothic" w:hAnsi="Century Gothic"/>
-          <w:color w:val="354257"/>
-          <w:sz w:val="24"/>
-          <w:szCs w:val="24"/>
-          <w:u w:color="354257"/>
-          <w:rtl w:val="0"/>
-          <w:lang w:val="en-US"/>
-        </w:rPr>
-        <w:t>(</w:t>
-      </w:r>
-      <w:r>
-        <w:rPr>
-          <w:rFonts w:ascii="Century Gothic" w:hAnsi="Century Gothic"/>
-          <w:color w:val="354257"/>
-          <w:sz w:val="24"/>
-          <w:szCs w:val="24"/>
-          <w:u w:color="354257"/>
-          <w:rtl w:val="0"/>
-          <w:lang w:val="en-US"/>
-        </w:rPr>
-        <w:t xml:space="preserve">Fall 2016 - </w:t>
-      </w:r>
-      <w:r>
-        <w:rPr>
-          <w:rFonts w:ascii="Century Gothic" w:hAnsi="Century Gothic"/>
-          <w:color w:val="354257"/>
-          <w:sz w:val="24"/>
-          <w:szCs w:val="24"/>
-          <w:u w:color="354257"/>
-          <w:rtl w:val="0"/>
-          <w:lang w:val="en-US"/>
-        </w:rPr>
-        <w:t>Fall</w:t>
-      </w:r>
-      <w:r>
-        <w:rPr>
-          <w:rFonts w:ascii="Century Gothic" w:hAnsi="Century Gothic"/>
-          <w:color w:val="354257"/>
-          <w:sz w:val="24"/>
-          <w:szCs w:val="24"/>
+          <w:rStyle w:val="None"/>
+          <w:rFonts w:ascii="Century Gothic" w:hAnsi="Century Gothic"/>
+          <w:color w:val="354257"/>
+          <w:u w:color="354257"/>
+          <w:rtl w:val="0"/>
+          <w:lang w:val="en-US"/>
+        </w:rPr>
+        <w:t xml:space="preserve">s list (Fall 2016 - </w:t>
+      </w:r>
+      <w:r>
+        <w:rPr>
+          <w:rStyle w:val="None"/>
+          <w:rFonts w:ascii="Century Gothic" w:hAnsi="Century Gothic"/>
+          <w:color w:val="354257"/>
+          <w:u w:color="354257"/>
+          <w:rtl w:val="0"/>
+          <w:lang w:val="en-US"/>
+        </w:rPr>
+        <w:t>Spring</w:t>
+      </w:r>
+      <w:r>
+        <w:rPr>
+          <w:rStyle w:val="None"/>
+          <w:rFonts w:ascii="Century Gothic" w:hAnsi="Century Gothic"/>
+          <w:color w:val="354257"/>
           <w:u w:color="354257"/>
           <w:rtl w:val="0"/>
           <w:lang w:val="en-US"/>
@@ -392,15 +307,25 @@
       </w:r>
       <w:r>
         <w:rPr>
-          <w:rFonts w:ascii="Century Gothic" w:hAnsi="Century Gothic"/>
-          <w:color w:val="354257"/>
-          <w:sz w:val="24"/>
-          <w:szCs w:val="24"/>
-          <w:u w:color="354257"/>
-          <w:rtl w:val="0"/>
-          <w:lang w:val="en-US"/>
-        </w:rPr>
-        <w:t>8)</w:t>
+          <w:rStyle w:val="None"/>
+          <w:rFonts w:ascii="Century Gothic" w:hAnsi="Century Gothic"/>
+          <w:color w:val="354257"/>
+          <w:u w:color="354257"/>
+          <w:rtl w:val="0"/>
+          <w:lang w:val="en-US"/>
+        </w:rPr>
+        <w:t>9</w:t>
+      </w:r>
+      <w:r>
+        <w:rPr>
+          <w:rStyle w:val="None"/>
+          <w:rFonts w:ascii="Century Gothic" w:hAnsi="Century Gothic"/>
+          <w:color w:val="354257"/>
+          <w:u w:color="354257"/>
+          <w:rtl w:val="0"/>
+          <w:lang w:val="en-US"/>
+        </w:rPr>
+        <w:t>)</w:t>
       </w:r>
     </w:p>
     <w:p>
@@ -408,13 +333,11 @@
         <w:pStyle w:val="List Paragraph"/>
         <w:ind w:left="0" w:firstLine="0"/>
         <w:rPr>
+          <w:rStyle w:val="None"/>
           <w:rFonts w:ascii="Century Gothic" w:cs="Century Gothic" w:hAnsi="Century Gothic" w:eastAsia="Century Gothic"/>
           <w:color w:val="354257"/>
           <w:position w:val="0"/>
-          <w:sz w:val="24"/>
-          <w:szCs w:val="24"/>
-          <w:u w:color="354257"/>
-          <w:rtl w:val="0"/>
+          <w:u w:color="354257"/>
         </w:rPr>
       </w:pPr>
     </w:p>
@@ -422,16 +345,17 @@
       <w:pPr>
         <w:pStyle w:val="Body A"/>
         <w:rPr>
+          <w:rStyle w:val="None"/>
           <w:rFonts w:ascii="Century Gothic" w:cs="Century Gothic" w:hAnsi="Century Gothic" w:eastAsia="Century Gothic"/>
           <w:b w:val="1"/>
           <w:bCs w:val="1"/>
           <w:color w:val="354257"/>
           <w:u w:color="354257"/>
-          <w:lang w:val="en-US"/>
-        </w:rPr>
-      </w:pPr>
-      <w:r>
-        <w:rPr>
+        </w:rPr>
+      </w:pPr>
+      <w:r>
+        <w:rPr>
+          <w:rStyle w:val="None"/>
           <w:rFonts w:ascii="Century Gothic" w:hAnsi="Century Gothic"/>
           <w:b w:val="1"/>
           <w:bCs w:val="1"/>
@@ -447,64 +371,45 @@
       <w:pPr>
         <w:pStyle w:val="Body A"/>
         <w:rPr>
+          <w:rStyle w:val="None"/>
           <w:rFonts w:ascii="Century Gothic" w:cs="Century Gothic" w:hAnsi="Century Gothic" w:eastAsia="Century Gothic"/>
           <w:color w:val="354257"/>
           <w:u w:color="354257"/>
-          <w:lang w:val="de-DE"/>
-        </w:rPr>
-      </w:pPr>
-      <w:r>
-        <w:rPr>
-          <w:rStyle w:val="Hyperlink.0"/>
-          <w:rFonts w:ascii="Century Gothic" w:cs="Century Gothic" w:hAnsi="Century Gothic" w:eastAsia="Century Gothic"/>
-          <w:color w:val="354257"/>
-          <w:u w:color="354257"/>
-          <w:lang w:val="de-DE"/>
+        </w:rPr>
+      </w:pPr>
+      <w:r>
+        <w:rPr>
+          <w:rStyle w:val="Hyperlink.1"/>
         </w:rPr>
         <w:fldChar w:fldCharType="begin" w:fldLock="0"/>
       </w:r>
       <w:r>
         <w:rPr>
-          <w:rStyle w:val="Hyperlink.0"/>
-          <w:rFonts w:ascii="Century Gothic" w:cs="Century Gothic" w:hAnsi="Century Gothic" w:eastAsia="Century Gothic"/>
-          <w:color w:val="354257"/>
-          <w:u w:color="354257"/>
-          <w:lang w:val="de-DE"/>
-        </w:rPr>
-        <w:instrText xml:space="preserve"> HYPERLINK "http://descentofchampions.com"</w:instrText>
-      </w:r>
-      <w:r>
-        <w:rPr>
-          <w:rStyle w:val="Hyperlink.0"/>
-          <w:rFonts w:ascii="Century Gothic" w:cs="Century Gothic" w:hAnsi="Century Gothic" w:eastAsia="Century Gothic"/>
-          <w:color w:val="354257"/>
-          <w:u w:color="354257"/>
-          <w:lang w:val="de-DE"/>
+          <w:rStyle w:val="Hyperlink.1"/>
+        </w:rPr>
+        <w:instrText xml:space="preserve"> HYPERLINK "https://www.youtube.com/watch?v=xzNS3l4mpkQ"</w:instrText>
+      </w:r>
+      <w:r>
+        <w:rPr>
+          <w:rStyle w:val="Hyperlink.1"/>
         </w:rPr>
         <w:fldChar w:fldCharType="separate" w:fldLock="0"/>
       </w:r>
       <w:r>
         <w:rPr>
-          <w:rStyle w:val="Hyperlink.0"/>
-          <w:rFonts w:ascii="Century Gothic" w:hAnsi="Century Gothic"/>
-          <w:color w:val="354257"/>
-          <w:u w:color="354257"/>
+          <w:rStyle w:val="Hyperlink.1"/>
           <w:rtl w:val="0"/>
           <w:lang w:val="en-US"/>
         </w:rPr>
         <w:t>DoC</w:t>
       </w:r>
       <w:r>
-        <w:rPr>
-          <w:rFonts w:ascii="Century Gothic" w:cs="Century Gothic" w:hAnsi="Century Gothic" w:eastAsia="Century Gothic"/>
-          <w:color w:val="354257"/>
-          <w:u w:color="354257"/>
-          <w:lang w:val="de-DE"/>
-        </w:rPr>
+        <w:rPr/>
         <w:fldChar w:fldCharType="end" w:fldLock="0"/>
       </w:r>
       <w:r>
         <w:rPr>
+          <w:rStyle w:val="None"/>
           <w:rFonts w:ascii="Century Gothic" w:hAnsi="Century Gothic"/>
           <w:color w:val="354257"/>
           <w:u w:color="354257"/>
@@ -515,56 +420,37 @@
       </w:r>
       <w:r>
         <w:rPr>
-          <w:rStyle w:val="Hyperlink.0"/>
-          <w:rFonts w:ascii="Century Gothic" w:cs="Century Gothic" w:hAnsi="Century Gothic" w:eastAsia="Century Gothic"/>
-          <w:color w:val="354257"/>
-          <w:u w:color="354257"/>
-          <w:lang w:val="de-DE"/>
+          <w:rStyle w:val="Hyperlink.1"/>
         </w:rPr>
         <w:fldChar w:fldCharType="begin" w:fldLock="0"/>
       </w:r>
       <w:r>
         <w:rPr>
-          <w:rStyle w:val="Hyperlink.0"/>
-          <w:rFonts w:ascii="Century Gothic" w:cs="Century Gothic" w:hAnsi="Century Gothic" w:eastAsia="Century Gothic"/>
-          <w:color w:val="354257"/>
-          <w:u w:color="354257"/>
-          <w:lang w:val="de-DE"/>
+          <w:rStyle w:val="Hyperlink.1"/>
         </w:rPr>
         <w:instrText xml:space="preserve"> HYPERLINK "https://github.com/TEEBQNE/UbisoftGameLabWebsite"</w:instrText>
       </w:r>
       <w:r>
         <w:rPr>
-          <w:rStyle w:val="Hyperlink.0"/>
-          <w:rFonts w:ascii="Century Gothic" w:cs="Century Gothic" w:hAnsi="Century Gothic" w:eastAsia="Century Gothic"/>
-          <w:color w:val="354257"/>
-          <w:u w:color="354257"/>
-          <w:lang w:val="de-DE"/>
+          <w:rStyle w:val="Hyperlink.1"/>
         </w:rPr>
         <w:fldChar w:fldCharType="separate" w:fldLock="0"/>
       </w:r>
       <w:r>
         <w:rPr>
-          <w:rStyle w:val="Hyperlink.0"/>
-          <w:rFonts w:ascii="Century Gothic" w:hAnsi="Century Gothic"/>
-          <w:color w:val="354257"/>
-          <w:u w:color="354257"/>
+          <w:rStyle w:val="Hyperlink.1"/>
           <w:rtl w:val="0"/>
           <w:lang w:val="en-US"/>
         </w:rPr>
         <w:t>Full stack web dev/C#</w:t>
       </w:r>
       <w:r>
-        <w:rPr>
-          <w:rFonts w:ascii="Century Gothic" w:cs="Century Gothic" w:hAnsi="Century Gothic" w:eastAsia="Century Gothic"/>
-          <w:color w:val="354257"/>
-          <w:u w:color="354257"/>
-          <w:lang w:val="de-DE"/>
-        </w:rPr>
+        <w:rPr/>
         <w:fldChar w:fldCharType="end" w:fldLock="0"/>
       </w:r>
       <w:r>
         <w:rPr>
+          <w:rStyle w:val="None"/>
           <w:rFonts w:ascii="Century Gothic" w:hAnsi="Century Gothic"/>
           <w:color w:val="354257"/>
           <w:u w:color="354257"/>
@@ -581,15 +467,19 @@
           <w:ilvl w:val="0"/>
           <w:numId w:val="8"/>
         </w:numPr>
-        <w:rPr>
-          <w:rFonts w:ascii="Century Gothic" w:hAnsi="Century Gothic"/>
-          <w:color w:val="354257"/>
-          <w:u w:color="354257"/>
-          <w:lang w:val="de-DE"/>
-        </w:rPr>
-      </w:pPr>
-      <w:r>
-        <w:rPr>
+        <w:bidi w:val="0"/>
+        <w:ind w:right="0"/>
+        <w:jc w:val="left"/>
+        <w:rPr>
+          <w:rFonts w:ascii="Century Gothic" w:hAnsi="Century Gothic"/>
+          <w:color w:val="354257"/>
+          <w:rtl w:val="0"/>
+          <w:lang w:val="en-US"/>
+        </w:rPr>
+      </w:pPr>
+      <w:r>
+        <w:rPr>
+          <w:rStyle w:val="None"/>
           <w:rFonts w:ascii="Century Gothic" w:hAnsi="Century Gothic"/>
           <w:color w:val="354257"/>
           <w:u w:color="354257"/>
@@ -606,15 +496,19 @@
           <w:ilvl w:val="0"/>
           <w:numId w:val="8"/>
         </w:numPr>
-        <w:rPr>
-          <w:rFonts w:ascii="Century Gothic" w:hAnsi="Century Gothic"/>
-          <w:color w:val="354257"/>
-          <w:u w:color="354257"/>
-          <w:lang w:val="de-DE"/>
-        </w:rPr>
-      </w:pPr>
-      <w:r>
-        <w:rPr>
+        <w:bidi w:val="0"/>
+        <w:ind w:right="0"/>
+        <w:jc w:val="left"/>
+        <w:rPr>
+          <w:rFonts w:ascii="Century Gothic" w:hAnsi="Century Gothic"/>
+          <w:color w:val="354257"/>
+          <w:rtl w:val="0"/>
+          <w:lang w:val="en-US"/>
+        </w:rPr>
+      </w:pPr>
+      <w:r>
+        <w:rPr>
+          <w:rStyle w:val="None"/>
           <w:rFonts w:ascii="Century Gothic" w:hAnsi="Century Gothic"/>
           <w:color w:val="354257"/>
           <w:u w:color="354257"/>
@@ -631,15 +525,19 @@
           <w:ilvl w:val="0"/>
           <w:numId w:val="8"/>
         </w:numPr>
-        <w:rPr>
-          <w:rFonts w:ascii="Century Gothic" w:hAnsi="Century Gothic"/>
-          <w:color w:val="354257"/>
-          <w:u w:color="354257"/>
-          <w:lang w:val="de-DE"/>
-        </w:rPr>
-      </w:pPr>
-      <w:r>
-        <w:rPr>
+        <w:bidi w:val="0"/>
+        <w:ind w:right="0"/>
+        <w:jc w:val="left"/>
+        <w:rPr>
+          <w:rFonts w:ascii="Century Gothic" w:hAnsi="Century Gothic"/>
+          <w:color w:val="354257"/>
+          <w:rtl w:val="0"/>
+          <w:lang w:val="en-US"/>
+        </w:rPr>
+      </w:pPr>
+      <w:r>
+        <w:rPr>
+          <w:rStyle w:val="None"/>
           <w:rFonts w:ascii="Century Gothic" w:hAnsi="Century Gothic"/>
           <w:color w:val="354257"/>
           <w:u w:color="354257"/>
@@ -653,6 +551,7 @@
       <w:pPr>
         <w:pStyle w:val="Body A"/>
         <w:rPr>
+          <w:rStyle w:val="None"/>
           <w:rFonts w:ascii="Century Gothic" w:cs="Century Gothic" w:hAnsi="Century Gothic" w:eastAsia="Century Gothic"/>
           <w:color w:val="354257"/>
           <w:u w:color="354257"/>
@@ -664,64 +563,45 @@
       <w:pPr>
         <w:pStyle w:val="Body A"/>
         <w:rPr>
+          <w:rStyle w:val="None"/>
           <w:rFonts w:ascii="Century Gothic" w:cs="Century Gothic" w:hAnsi="Century Gothic" w:eastAsia="Century Gothic"/>
           <w:color w:val="354257"/>
           <w:u w:color="354257"/>
-          <w:lang w:val="de-DE"/>
-        </w:rPr>
-      </w:pPr>
-      <w:r>
-        <w:rPr>
-          <w:rStyle w:val="Hyperlink.0"/>
-          <w:rFonts w:ascii="Century Gothic" w:cs="Century Gothic" w:hAnsi="Century Gothic" w:eastAsia="Century Gothic"/>
-          <w:color w:val="354257"/>
-          <w:u w:color="354257"/>
-          <w:lang w:val="de-DE"/>
+        </w:rPr>
+      </w:pPr>
+      <w:r>
+        <w:rPr>
+          <w:rStyle w:val="Hyperlink.1"/>
         </w:rPr>
         <w:fldChar w:fldCharType="begin" w:fldLock="0"/>
       </w:r>
       <w:r>
         <w:rPr>
-          <w:rStyle w:val="Hyperlink.0"/>
-          <w:rFonts w:ascii="Century Gothic" w:cs="Century Gothic" w:hAnsi="Century Gothic" w:eastAsia="Century Gothic"/>
-          <w:color w:val="354257"/>
-          <w:u w:color="354257"/>
-          <w:lang w:val="de-DE"/>
+          <w:rStyle w:val="Hyperlink.1"/>
         </w:rPr>
         <w:instrText xml:space="preserve"> HYPERLINK "https://www.youtube.com/watch?v=p19fIZZDNJc"</w:instrText>
       </w:r>
       <w:r>
         <w:rPr>
-          <w:rStyle w:val="Hyperlink.0"/>
-          <w:rFonts w:ascii="Century Gothic" w:cs="Century Gothic" w:hAnsi="Century Gothic" w:eastAsia="Century Gothic"/>
-          <w:color w:val="354257"/>
-          <w:u w:color="354257"/>
-          <w:lang w:val="de-DE"/>
+          <w:rStyle w:val="Hyperlink.1"/>
         </w:rPr>
         <w:fldChar w:fldCharType="separate" w:fldLock="0"/>
       </w:r>
       <w:r>
         <w:rPr>
-          <w:rStyle w:val="Hyperlink.0"/>
-          <w:rFonts w:ascii="Century Gothic" w:hAnsi="Century Gothic"/>
-          <w:color w:val="354257"/>
-          <w:u w:color="354257"/>
+          <w:rStyle w:val="Hyperlink.1"/>
           <w:rtl w:val="0"/>
           <w:lang w:val="en-US"/>
         </w:rPr>
         <w:t>Blind Fire</w:t>
       </w:r>
       <w:r>
-        <w:rPr>
-          <w:rFonts w:ascii="Century Gothic" w:cs="Century Gothic" w:hAnsi="Century Gothic" w:eastAsia="Century Gothic"/>
-          <w:color w:val="354257"/>
-          <w:u w:color="354257"/>
-          <w:lang w:val="de-DE"/>
-        </w:rPr>
+        <w:rPr/>
         <w:fldChar w:fldCharType="end" w:fldLock="0"/>
       </w:r>
       <w:r>
         <w:rPr>
+          <w:rStyle w:val="None"/>
           <w:rFonts w:ascii="Century Gothic" w:hAnsi="Century Gothic"/>
           <w:color w:val="354257"/>
           <w:u w:color="354257"/>
@@ -732,56 +612,37 @@
       </w:r>
       <w:r>
         <w:rPr>
-          <w:rStyle w:val="Hyperlink.0"/>
-          <w:rFonts w:ascii="Century Gothic" w:cs="Century Gothic" w:hAnsi="Century Gothic" w:eastAsia="Century Gothic"/>
-          <w:color w:val="354257"/>
-          <w:u w:color="354257"/>
-          <w:lang w:val="de-DE"/>
+          <w:rStyle w:val="Hyperlink.1"/>
         </w:rPr>
         <w:fldChar w:fldCharType="begin" w:fldLock="0"/>
       </w:r>
       <w:r>
         <w:rPr>
-          <w:rStyle w:val="Hyperlink.0"/>
-          <w:rFonts w:ascii="Century Gothic" w:cs="Century Gothic" w:hAnsi="Century Gothic" w:eastAsia="Century Gothic"/>
-          <w:color w:val="354257"/>
-          <w:u w:color="354257"/>
-          <w:lang w:val="de-DE"/>
+          <w:rStyle w:val="Hyperlink.1"/>
         </w:rPr>
         <w:instrText xml:space="preserve"> HYPERLINK "https://github.com/TEEBQNE/BlindFire"</w:instrText>
       </w:r>
       <w:r>
         <w:rPr>
-          <w:rStyle w:val="Hyperlink.0"/>
-          <w:rFonts w:ascii="Century Gothic" w:cs="Century Gothic" w:hAnsi="Century Gothic" w:eastAsia="Century Gothic"/>
-          <w:color w:val="354257"/>
-          <w:u w:color="354257"/>
-          <w:lang w:val="de-DE"/>
+          <w:rStyle w:val="Hyperlink.1"/>
         </w:rPr>
         <w:fldChar w:fldCharType="separate" w:fldLock="0"/>
       </w:r>
       <w:r>
         <w:rPr>
-          <w:rStyle w:val="Hyperlink.0"/>
-          <w:rFonts w:ascii="Century Gothic" w:hAnsi="Century Gothic"/>
-          <w:color w:val="354257"/>
-          <w:u w:color="354257"/>
+          <w:rStyle w:val="Hyperlink.1"/>
           <w:rtl w:val="0"/>
           <w:lang w:val="en-US"/>
         </w:rPr>
         <w:t>C#/UNet/GLSL in Unity Engine</w:t>
       </w:r>
       <w:r>
-        <w:rPr>
-          <w:rFonts w:ascii="Century Gothic" w:cs="Century Gothic" w:hAnsi="Century Gothic" w:eastAsia="Century Gothic"/>
-          <w:color w:val="354257"/>
-          <w:u w:color="354257"/>
-          <w:lang w:val="de-DE"/>
-        </w:rPr>
+        <w:rPr/>
         <w:fldChar w:fldCharType="end" w:fldLock="0"/>
       </w:r>
       <w:r>
         <w:rPr>
+          <w:rStyle w:val="None"/>
           <w:rFonts w:ascii="Century Gothic" w:hAnsi="Century Gothic"/>
           <w:color w:val="354257"/>
           <w:u w:color="354257"/>
@@ -798,15 +659,19 @@
           <w:ilvl w:val="0"/>
           <w:numId w:val="8"/>
         </w:numPr>
-        <w:rPr>
-          <w:rFonts w:ascii="Century Gothic" w:hAnsi="Century Gothic"/>
-          <w:color w:val="354257"/>
-          <w:u w:color="354257"/>
-          <w:lang w:val="de-DE"/>
-        </w:rPr>
-      </w:pPr>
-      <w:r>
-        <w:rPr>
+        <w:bidi w:val="0"/>
+        <w:ind w:right="0"/>
+        <w:jc w:val="left"/>
+        <w:rPr>
+          <w:rFonts w:ascii="Century Gothic" w:hAnsi="Century Gothic"/>
+          <w:color w:val="354257"/>
+          <w:rtl w:val="0"/>
+          <w:lang w:val="en-US"/>
+        </w:rPr>
+      </w:pPr>
+      <w:r>
+        <w:rPr>
+          <w:rStyle w:val="None"/>
           <w:rFonts w:ascii="Century Gothic" w:hAnsi="Century Gothic"/>
           <w:color w:val="354257"/>
           <w:u w:color="354257"/>
@@ -823,15 +688,19 @@
           <w:ilvl w:val="0"/>
           <w:numId w:val="8"/>
         </w:numPr>
-        <w:rPr>
-          <w:rFonts w:ascii="Century Gothic" w:hAnsi="Century Gothic"/>
-          <w:color w:val="354257"/>
-          <w:u w:color="354257"/>
-          <w:lang w:val="de-DE"/>
-        </w:rPr>
-      </w:pPr>
-      <w:r>
-        <w:rPr>
+        <w:bidi w:val="0"/>
+        <w:ind w:right="0"/>
+        <w:jc w:val="left"/>
+        <w:rPr>
+          <w:rFonts w:ascii="Century Gothic" w:hAnsi="Century Gothic"/>
+          <w:color w:val="354257"/>
+          <w:rtl w:val="0"/>
+          <w:lang w:val="en-US"/>
+        </w:rPr>
+      </w:pPr>
+      <w:r>
+        <w:rPr>
+          <w:rStyle w:val="None"/>
           <w:rFonts w:ascii="Century Gothic" w:hAnsi="Century Gothic"/>
           <w:color w:val="354257"/>
           <w:u w:color="354257"/>
@@ -848,15 +717,19 @@
           <w:ilvl w:val="0"/>
           <w:numId w:val="8"/>
         </w:numPr>
-        <w:rPr>
-          <w:rFonts w:ascii="Century Gothic" w:hAnsi="Century Gothic"/>
-          <w:color w:val="354257"/>
-          <w:u w:color="354257"/>
+        <w:bidi w:val="0"/>
+        <w:ind w:right="0"/>
+        <w:jc w:val="left"/>
+        <w:rPr>
+          <w:rFonts w:ascii="Century Gothic" w:hAnsi="Century Gothic"/>
+          <w:color w:val="354257"/>
+          <w:rtl w:val="0"/>
           <w:lang w:val="de-DE"/>
         </w:rPr>
       </w:pPr>
       <w:r>
         <w:rPr>
+          <w:rStyle w:val="None"/>
           <w:rFonts w:ascii="Century Gothic" w:hAnsi="Century Gothic"/>
           <w:color w:val="354257"/>
           <w:u w:color="354257"/>
@@ -867,6 +740,7 @@
       </w:r>
       <w:r>
         <w:rPr>
+          <w:rStyle w:val="None"/>
           <w:rFonts w:ascii="Century Gothic" w:hAnsi="Century Gothic"/>
           <w:color w:val="354257"/>
           <w:u w:color="354257"/>
@@ -877,6 +751,7 @@
       </w:r>
       <w:r>
         <w:rPr>
+          <w:rStyle w:val="None"/>
           <w:rFonts w:ascii="Century Gothic" w:hAnsi="Century Gothic"/>
           <w:color w:val="354257"/>
           <w:u w:color="354257"/>
@@ -891,12 +766,10 @@
         <w:pStyle w:val="List Paragraph"/>
         <w:ind w:left="0" w:firstLine="0"/>
         <w:rPr>
+          <w:rStyle w:val="None"/>
           <w:rFonts w:ascii="Century Gothic" w:cs="Century Gothic" w:hAnsi="Century Gothic" w:eastAsia="Century Gothic"/>
           <w:color w:val="354257"/>
-          <w:sz w:val="24"/>
-          <w:szCs w:val="24"/>
-          <w:u w:color="354257"/>
-          <w:rtl w:val="0"/>
+          <w:u w:color="354257"/>
         </w:rPr>
       </w:pPr>
     </w:p>
@@ -904,22 +777,19 @@
       <w:pPr>
         <w:pStyle w:val="Body A"/>
         <w:rPr>
+          <w:rStyle w:val="None"/>
           <w:rFonts w:ascii="Century Gothic" w:cs="Century Gothic" w:hAnsi="Century Gothic" w:eastAsia="Century Gothic"/>
           <w:color w:val="354257"/>
-          <w:sz w:val="24"/>
-          <w:szCs w:val="24"/>
-          <w:u w:color="354257"/>
-          <w:rtl w:val="0"/>
-        </w:rPr>
-      </w:pPr>
-      <w:r>
-        <w:rPr>
+          <w:u w:color="354257"/>
+        </w:rPr>
+      </w:pPr>
+      <w:r>
+        <w:rPr>
+          <w:rStyle w:val="None"/>
           <w:rFonts w:ascii="Century Gothic" w:hAnsi="Century Gothic"/>
           <w:b w:val="1"/>
           <w:bCs w:val="1"/>
           <w:color w:val="354257"/>
-          <w:sz w:val="24"/>
-          <w:szCs w:val="24"/>
           <w:u w:color="354257"/>
           <w:rtl w:val="0"/>
           <w:lang w:val="en-US"/>
@@ -931,20 +801,17 @@
       <w:pPr>
         <w:pStyle w:val="Body A"/>
         <w:rPr>
+          <w:rStyle w:val="None"/>
           <w:rFonts w:ascii="Century Gothic" w:cs="Century Gothic" w:hAnsi="Century Gothic" w:eastAsia="Century Gothic"/>
           <w:color w:val="354257"/>
-          <w:sz w:val="24"/>
-          <w:szCs w:val="24"/>
-          <w:u w:color="354257"/>
-          <w:rtl w:val="0"/>
-        </w:rPr>
-      </w:pPr>
-      <w:r>
-        <w:rPr>
-          <w:rFonts w:ascii="Century Gothic" w:hAnsi="Century Gothic"/>
-          <w:color w:val="354257"/>
-          <w:sz w:val="24"/>
-          <w:szCs w:val="24"/>
+          <w:u w:color="354257"/>
+        </w:rPr>
+      </w:pPr>
+      <w:r>
+        <w:rPr>
+          <w:rStyle w:val="None"/>
+          <w:rFonts w:ascii="Century Gothic" w:hAnsi="Century Gothic"/>
+          <w:color w:val="354257"/>
           <w:u w:color="354257"/>
           <w:rtl w:val="0"/>
           <w:lang w:val="de-DE"/>
@@ -953,10 +820,9 @@
       </w:r>
       <w:r>
         <w:rPr>
-          <w:rFonts w:ascii="Century Gothic" w:hAnsi="Century Gothic"/>
-          <w:color w:val="354257"/>
-          <w:sz w:val="24"/>
-          <w:szCs w:val="24"/>
+          <w:rStyle w:val="None"/>
+          <w:rFonts w:ascii="Century Gothic" w:hAnsi="Century Gothic"/>
+          <w:color w:val="354257"/>
           <w:u w:color="354257"/>
           <w:rtl w:val="0"/>
           <w:lang w:val="en-US"/>
@@ -965,6 +831,7 @@
       </w:r>
       <w:r>
         <w:rPr>
+          <w:rStyle w:val="None"/>
           <w:rFonts w:ascii="Century Gothic" w:hAnsi="Century Gothic"/>
           <w:b w:val="1"/>
           <w:bCs w:val="1"/>
@@ -977,10 +844,9 @@
       </w:r>
       <w:r>
         <w:rPr>
-          <w:rFonts w:ascii="Century Gothic" w:hAnsi="Century Gothic"/>
-          <w:color w:val="354257"/>
-          <w:sz w:val="24"/>
-          <w:szCs w:val="24"/>
+          <w:rStyle w:val="None"/>
+          <w:rFonts w:ascii="Century Gothic" w:hAnsi="Century Gothic"/>
+          <w:color w:val="354257"/>
           <w:u w:color="354257"/>
           <w:rtl w:val="0"/>
           <w:lang w:val="en-US"/>
@@ -989,10 +855,9 @@
       </w:r>
       <w:r>
         <w:rPr>
-          <w:rFonts w:ascii="Century Gothic" w:hAnsi="Century Gothic"/>
-          <w:color w:val="354257"/>
-          <w:sz w:val="24"/>
-          <w:szCs w:val="24"/>
+          <w:rStyle w:val="None"/>
+          <w:rFonts w:ascii="Century Gothic" w:hAnsi="Century Gothic"/>
+          <w:color w:val="354257"/>
           <w:u w:color="354257"/>
           <w:rtl w:val="0"/>
           <w:lang w:val="de-DE"/>
@@ -1001,10 +866,9 @@
       </w:r>
       <w:r>
         <w:rPr>
-          <w:rFonts w:ascii="Century Gothic" w:hAnsi="Century Gothic"/>
-          <w:color w:val="354257"/>
-          <w:sz w:val="24"/>
-          <w:szCs w:val="24"/>
+          <w:rStyle w:val="None"/>
+          <w:rFonts w:ascii="Century Gothic" w:hAnsi="Century Gothic"/>
+          <w:color w:val="354257"/>
           <w:u w:color="354257"/>
           <w:rtl w:val="0"/>
           <w:lang w:val="en-US"/>
@@ -1016,6 +880,7 @@
       <w:pPr>
         <w:pStyle w:val="Body A"/>
         <w:rPr>
+          <w:rStyle w:val="None"/>
           <w:rFonts w:ascii="Century Gothic" w:cs="Century Gothic" w:hAnsi="Century Gothic" w:eastAsia="Century Gothic"/>
           <w:color w:val="354257"/>
           <w:u w:color="354257"/>
@@ -1023,10 +888,9 @@
       </w:pPr>
       <w:r>
         <w:rPr>
-          <w:rFonts w:ascii="Century Gothic" w:hAnsi="Century Gothic"/>
-          <w:color w:val="354257"/>
-          <w:sz w:val="24"/>
-          <w:szCs w:val="24"/>
+          <w:rStyle w:val="None"/>
+          <w:rFonts w:ascii="Century Gothic" w:hAnsi="Century Gothic"/>
+          <w:color w:val="354257"/>
           <w:u w:color="354257"/>
           <w:rtl w:val="0"/>
           <w:lang w:val="en-US"/>
@@ -1039,7 +903,7 @@
         <w:pStyle w:val="List Paragraph"/>
         <w:numPr>
           <w:ilvl w:val="0"/>
-          <w:numId w:val="9"/>
+          <w:numId w:val="8"/>
         </w:numPr>
         <w:bidi w:val="0"/>
         <w:ind w:right="0"/>
@@ -1053,25 +917,14 @@
       </w:pPr>
       <w:r>
         <w:rPr>
-          <w:rFonts w:ascii="Century Gothic" w:hAnsi="Century Gothic"/>
-          <w:color w:val="354257"/>
-          <w:u w:color="354257"/>
-          <w:rtl w:val="0"/>
-          <w:lang w:val="en-US"/>
-        </w:rPr>
-        <w:t>Network maintenance to</w:t>
-      </w:r>
-      <w:r>
-        <w:rPr>
-          <w:rFonts w:ascii="Century Gothic" w:hAnsi="Century Gothic"/>
-          <w:color w:val="354257"/>
-          <w:sz w:val="24"/>
-          <w:szCs w:val="24"/>
-          <w:u w:color="354257"/>
-          <w:rtl w:val="0"/>
-          <w:lang w:val="en-US"/>
-        </w:rPr>
-        <w:t xml:space="preserve"> transition to new software protocols.  </w:t>
+          <w:rStyle w:val="None"/>
+          <w:rFonts w:ascii="Century Gothic" w:hAnsi="Century Gothic"/>
+          <w:color w:val="354257"/>
+          <w:u w:color="354257"/>
+          <w:rtl w:val="0"/>
+          <w:lang w:val="en-US"/>
+        </w:rPr>
+        <w:t xml:space="preserve">Network maintenance to transition to new software protocols.  </w:t>
       </w:r>
     </w:p>
     <w:p>
@@ -1079,7 +932,7 @@
         <w:pStyle w:val="List Paragraph"/>
         <w:numPr>
           <w:ilvl w:val="0"/>
-          <w:numId w:val="11"/>
+          <w:numId w:val="10"/>
         </w:numPr>
         <w:bidi w:val="0"/>
         <w:ind w:right="0"/>
@@ -1087,18 +940,15 @@
         <w:rPr>
           <w:rFonts w:ascii="Century Gothic" w:hAnsi="Century Gothic"/>
           <w:color w:val="354257"/>
-          <w:sz w:val="24"/>
-          <w:szCs w:val="24"/>
-          <w:rtl w:val="0"/>
-          <w:lang w:val="en-US"/>
-        </w:rPr>
-      </w:pPr>
-      <w:r>
-        <w:rPr>
-          <w:rFonts w:ascii="Century Gothic" w:hAnsi="Century Gothic"/>
-          <w:color w:val="354257"/>
-          <w:sz w:val="24"/>
-          <w:szCs w:val="24"/>
+          <w:rtl w:val="0"/>
+          <w:lang w:val="en-US"/>
+        </w:rPr>
+      </w:pPr>
+      <w:r>
+        <w:rPr>
+          <w:rStyle w:val="None"/>
+          <w:rFonts w:ascii="Century Gothic" w:hAnsi="Century Gothic"/>
+          <w:color w:val="354257"/>
           <w:u w:color="354257"/>
           <w:rtl w:val="0"/>
           <w:lang w:val="en-US"/>
@@ -1111,14 +961,12 @@
         <w:pStyle w:val="List Paragraph"/>
         <w:ind w:left="0" w:firstLine="0"/>
         <w:rPr>
+          <w:rStyle w:val="None"/>
           <w:rFonts w:ascii="Century Gothic" w:cs="Century Gothic" w:hAnsi="Century Gothic" w:eastAsia="Century Gothic"/>
           <w:b w:val="1"/>
           <w:bCs w:val="1"/>
           <w:color w:val="354257"/>
-          <w:sz w:val="24"/>
-          <w:szCs w:val="24"/>
-          <w:u w:color="354257"/>
-          <w:rtl w:val="0"/>
+          <w:u w:color="354257"/>
         </w:rPr>
       </w:pPr>
     </w:p>
@@ -1126,40 +974,26 @@
       <w:pPr>
         <w:pStyle w:val="Body A"/>
         <w:rPr>
+          <w:rStyle w:val="None"/>
           <w:rFonts w:ascii="Century Gothic" w:cs="Century Gothic" w:hAnsi="Century Gothic" w:eastAsia="Century Gothic"/>
           <w:color w:val="354257"/>
-          <w:sz w:val="24"/>
-          <w:szCs w:val="24"/>
-          <w:u w:color="354257"/>
-          <w:rtl w:val="0"/>
-        </w:rPr>
-      </w:pPr>
-      <w:r>
-        <w:rPr>
-          <w:rFonts w:ascii="Century Gothic" w:hAnsi="Century Gothic"/>
-          <w:color w:val="354257"/>
-          <w:sz w:val="24"/>
-          <w:szCs w:val="24"/>
-          <w:u w:color="354257"/>
-          <w:rtl w:val="0"/>
-          <w:lang w:val="en-US"/>
-        </w:rPr>
-        <w:t>King Low Heywood Thomas School, Stamford, CT</w:t>
-      </w:r>
-      <w:r>
-        <w:rPr>
-          <w:rFonts w:ascii="Century Gothic" w:hAnsi="Century Gothic"/>
-          <w:color w:val="354257"/>
-          <w:sz w:val="24"/>
-          <w:szCs w:val="24"/>
-          <w:u w:color="354257"/>
-          <w:rtl w:val="0"/>
-          <w:lang w:val="en-US"/>
-        </w:rPr>
-        <w:t xml:space="preserve"> (</w:t>
-      </w:r>
-      <w:r>
-        <w:rPr>
+          <w:u w:color="354257"/>
+        </w:rPr>
+      </w:pPr>
+      <w:r>
+        <w:rPr>
+          <w:rStyle w:val="None"/>
+          <w:rFonts w:ascii="Century Gothic" w:hAnsi="Century Gothic"/>
+          <w:color w:val="354257"/>
+          <w:u w:color="354257"/>
+          <w:rtl w:val="0"/>
+          <w:lang w:val="en-US"/>
+        </w:rPr>
+        <w:t>King Low Heywood Thomas School, Stamford, CT (</w:t>
+      </w:r>
+      <w:r>
+        <w:rPr>
+          <w:rStyle w:val="None"/>
           <w:rFonts w:ascii="Century Gothic" w:hAnsi="Century Gothic"/>
           <w:b w:val="1"/>
           <w:bCs w:val="1"/>
@@ -1172,10 +1006,9 @@
       </w:r>
       <w:r>
         <w:rPr>
-          <w:rFonts w:ascii="Century Gothic" w:hAnsi="Century Gothic"/>
-          <w:color w:val="354257"/>
-          <w:sz w:val="24"/>
-          <w:szCs w:val="24"/>
+          <w:rStyle w:val="None"/>
+          <w:rFonts w:ascii="Century Gothic" w:hAnsi="Century Gothic"/>
+          <w:color w:val="354257"/>
           <w:u w:color="354257"/>
           <w:rtl w:val="0"/>
           <w:lang w:val="en-US"/>
@@ -1187,6 +1020,7 @@
       <w:pPr>
         <w:pStyle w:val="Body A"/>
         <w:rPr>
+          <w:rStyle w:val="None"/>
           <w:rFonts w:ascii="Century Gothic" w:cs="Century Gothic" w:hAnsi="Century Gothic" w:eastAsia="Century Gothic"/>
           <w:color w:val="354257"/>
           <w:u w:color="354257"/>
@@ -1194,10 +1028,9 @@
       </w:pPr>
       <w:r>
         <w:rPr>
-          <w:rFonts w:ascii="Century Gothic" w:hAnsi="Century Gothic"/>
-          <w:color w:val="354257"/>
-          <w:sz w:val="24"/>
-          <w:szCs w:val="24"/>
+          <w:rStyle w:val="None"/>
+          <w:rFonts w:ascii="Century Gothic" w:hAnsi="Century Gothic"/>
+          <w:color w:val="354257"/>
           <w:u w:color="354257"/>
           <w:rtl w:val="0"/>
           <w:lang w:val="en-US"/>
@@ -1210,7 +1043,7 @@
         <w:pStyle w:val="List Paragraph"/>
         <w:numPr>
           <w:ilvl w:val="0"/>
-          <w:numId w:val="13"/>
+          <w:numId w:val="12"/>
         </w:numPr>
         <w:bidi w:val="0"/>
         <w:ind w:right="0"/>
@@ -1218,18 +1051,15 @@
         <w:rPr>
           <w:rFonts w:ascii="Century Gothic" w:hAnsi="Century Gothic"/>
           <w:color w:val="354257"/>
-          <w:sz w:val="24"/>
-          <w:szCs w:val="24"/>
-          <w:rtl w:val="0"/>
-          <w:lang w:val="en-US"/>
-        </w:rPr>
-      </w:pPr>
-      <w:r>
-        <w:rPr>
-          <w:rFonts w:ascii="Century Gothic" w:hAnsi="Century Gothic"/>
-          <w:color w:val="354257"/>
-          <w:sz w:val="24"/>
-          <w:szCs w:val="24"/>
+          <w:rtl w:val="0"/>
+          <w:lang w:val="en-US"/>
+        </w:rPr>
+      </w:pPr>
+      <w:r>
+        <w:rPr>
+          <w:rStyle w:val="None"/>
+          <w:rFonts w:ascii="Century Gothic" w:hAnsi="Century Gothic"/>
+          <w:color w:val="354257"/>
           <w:u w:color="354257"/>
           <w:rtl w:val="0"/>
           <w:lang w:val="en-US"/>
@@ -1242,7 +1072,7 @@
         <w:pStyle w:val="List Paragraph"/>
         <w:numPr>
           <w:ilvl w:val="0"/>
-          <w:numId w:val="15"/>
+          <w:numId w:val="14"/>
         </w:numPr>
         <w:bidi w:val="0"/>
         <w:ind w:right="0"/>
@@ -1250,18 +1080,15 @@
         <w:rPr>
           <w:rFonts w:ascii="Century Gothic" w:hAnsi="Century Gothic"/>
           <w:color w:val="354257"/>
-          <w:sz w:val="24"/>
-          <w:szCs w:val="24"/>
-          <w:rtl w:val="0"/>
-          <w:lang w:val="en-US"/>
-        </w:rPr>
-      </w:pPr>
-      <w:r>
-        <w:rPr>
-          <w:rFonts w:ascii="Century Gothic" w:hAnsi="Century Gothic"/>
-          <w:color w:val="354257"/>
-          <w:sz w:val="24"/>
-          <w:szCs w:val="24"/>
+          <w:rtl w:val="0"/>
+          <w:lang w:val="en-US"/>
+        </w:rPr>
+      </w:pPr>
+      <w:r>
+        <w:rPr>
+          <w:rStyle w:val="None"/>
+          <w:rFonts w:ascii="Century Gothic" w:hAnsi="Century Gothic"/>
+          <w:color w:val="354257"/>
           <w:u w:color="354257"/>
           <w:rtl w:val="0"/>
           <w:lang w:val="en-US"/>
@@ -1274,7 +1101,7 @@
         <w:pStyle w:val="List Paragraph"/>
         <w:numPr>
           <w:ilvl w:val="0"/>
-          <w:numId w:val="17"/>
+          <w:numId w:val="16"/>
         </w:numPr>
         <w:bidi w:val="0"/>
         <w:ind w:right="0"/>
@@ -1282,19 +1109,16 @@
         <w:rPr>
           <w:rFonts w:ascii="Century Gothic" w:hAnsi="Century Gothic"/>
           <w:color w:val="354257"/>
-          <w:sz w:val="24"/>
-          <w:szCs w:val="24"/>
-          <w:rtl w:val="0"/>
-          <w:lang w:val="en-US"/>
-        </w:rPr>
-      </w:pPr>
-      <w:r>
-        <w:rPr>
+          <w:rtl w:val="0"/>
+          <w:lang w:val="en-US"/>
+        </w:rPr>
+      </w:pPr>
+      <w:r>
+        <w:rPr>
+          <w:rStyle w:val="None"/>
           <w:rFonts w:ascii="Century Gothic" w:hAnsi="Century Gothic"/>
           <w:color w:val="354257"/>
           <w:position w:val="0"/>
-          <w:sz w:val="24"/>
-          <w:szCs w:val="24"/>
           <w:u w:color="354257"/>
           <w:rtl w:val="0"/>
           <w:lang w:val="en-US"/>
@@ -1303,87 +1127,14 @@
       </w:r>
       <w:r>
         <w:rPr>
-          <w:rFonts w:ascii="Century Gothic" w:hAnsi="Century Gothic"/>
-          <w:color w:val="354257"/>
-          <w:sz w:val="24"/>
-          <w:szCs w:val="24"/>
-          <w:u w:color="354257"/>
-          <w:rtl w:val="0"/>
-          <w:lang w:val="en-US"/>
-        </w:rPr>
-        <w:t>uil</w:t>
-      </w:r>
-      <w:r>
-        <w:rPr>
-          <w:rFonts w:ascii="Century Gothic" w:hAnsi="Century Gothic"/>
-          <w:color w:val="354257"/>
-          <w:sz w:val="24"/>
-          <w:szCs w:val="24"/>
-          <w:u w:color="354257"/>
-          <w:rtl w:val="0"/>
-          <w:lang w:val="en-US"/>
-        </w:rPr>
-        <w:t>t</w:t>
-      </w:r>
-      <w:r>
-        <w:rPr>
-          <w:rFonts w:ascii="Century Gothic" w:hAnsi="Century Gothic"/>
-          <w:color w:val="354257"/>
-          <w:sz w:val="24"/>
-          <w:szCs w:val="24"/>
-          <w:u w:color="354257"/>
-          <w:rtl w:val="0"/>
-          <w:lang w:val="en-US"/>
-        </w:rPr>
-        <w:t xml:space="preserve"> sets, </w:t>
-      </w:r>
-      <w:r>
-        <w:rPr>
-          <w:rFonts w:ascii="Century Gothic" w:hAnsi="Century Gothic"/>
-          <w:color w:val="354257"/>
-          <w:sz w:val="24"/>
-          <w:szCs w:val="24"/>
-          <w:u w:color="354257"/>
-          <w:rtl w:val="0"/>
-          <w:lang w:val="en-US"/>
-        </w:rPr>
-        <w:t>oversaw</w:t>
-      </w:r>
-      <w:r>
-        <w:rPr>
-          <w:rFonts w:ascii="Century Gothic" w:hAnsi="Century Gothic"/>
-          <w:color w:val="354257"/>
-          <w:sz w:val="24"/>
-          <w:szCs w:val="24"/>
-          <w:u w:color="354257"/>
-          <w:rtl w:val="0"/>
-          <w:lang w:val="en-US"/>
-        </w:rPr>
-        <w:t xml:space="preserve"> light and soundboards during </w:t>
-      </w:r>
-      <w:r>
-        <w:rPr>
-          <w:rFonts w:ascii="Century Gothic" w:hAnsi="Century Gothic"/>
-          <w:color w:val="354257"/>
-          <w:sz w:val="24"/>
-          <w:szCs w:val="24"/>
-          <w:u w:color="354257"/>
-          <w:rtl w:val="0"/>
-          <w:lang w:val="en-US"/>
-        </w:rPr>
-        <w:t xml:space="preserve">school </w:t>
-      </w:r>
-      <w:r>
-        <w:rPr>
-          <w:rFonts w:ascii="Century Gothic" w:hAnsi="Century Gothic"/>
-          <w:color w:val="354257"/>
-          <w:sz w:val="24"/>
-          <w:szCs w:val="24"/>
-          <w:u w:color="354257"/>
-          <w:rtl w:val="0"/>
-          <w:lang w:val="en-US"/>
-        </w:rPr>
-        <w:t xml:space="preserve">productions. </w:t>
+          <w:rStyle w:val="None"/>
+          <w:rFonts w:ascii="Century Gothic" w:hAnsi="Century Gothic"/>
+          <w:color w:val="354257"/>
+          <w:u w:color="354257"/>
+          <w:rtl w:val="0"/>
+          <w:lang w:val="en-US"/>
+        </w:rPr>
+        <w:t xml:space="preserve">uilt sets, oversaw light and soundboards during school productions. </w:t>
       </w:r>
     </w:p>
     <w:p>
@@ -1392,17 +1143,12 @@
         <w:tabs>
           <w:tab w:val="left" w:pos="720"/>
         </w:tabs>
-        <w:bidi w:val="0"/>
-        <w:ind w:left="0" w:right="0" w:firstLine="0"/>
-        <w:jc w:val="left"/>
-        <w:rPr>
+        <w:ind w:left="0" w:firstLine="0"/>
+        <w:rPr>
+          <w:rStyle w:val="None"/>
           <w:rFonts w:ascii="Century Gothic" w:cs="Century Gothic" w:hAnsi="Century Gothic" w:eastAsia="Century Gothic"/>
           <w:color w:val="354257"/>
-          <w:sz w:val="24"/>
-          <w:szCs w:val="24"/>
-          <w:u w:color="354257"/>
-          <w:rtl w:val="0"/>
-          <w:lang w:val="en-US"/>
+          <w:u w:color="354257"/>
         </w:rPr>
       </w:pPr>
     </w:p>
@@ -1410,6 +1156,7 @@
       <w:pPr>
         <w:pStyle w:val="Body A"/>
         <w:rPr>
+          <w:rStyle w:val="None"/>
           <w:rFonts w:ascii="Century Gothic" w:cs="Century Gothic" w:hAnsi="Century Gothic" w:eastAsia="Century Gothic"/>
           <w:b w:val="1"/>
           <w:bCs w:val="1"/>
@@ -1419,12 +1166,11 @@
       </w:pPr>
       <w:r>
         <w:rPr>
+          <w:rStyle w:val="None"/>
           <w:rFonts w:ascii="Century Gothic" w:hAnsi="Century Gothic"/>
           <w:b w:val="1"/>
           <w:bCs w:val="1"/>
           <w:color w:val="354257"/>
-          <w:sz w:val="24"/>
-          <w:szCs w:val="24"/>
           <w:u w:color="354257"/>
           <w:rtl w:val="0"/>
           <w:lang w:val="en-US"/>
@@ -1436,38 +1182,22 @@
       <w:pPr>
         <w:pStyle w:val="Body A"/>
         <w:rPr>
+          <w:rStyle w:val="None"/>
           <w:rFonts w:ascii="Century Gothic" w:cs="Century Gothic" w:hAnsi="Century Gothic" w:eastAsia="Century Gothic"/>
           <w:color w:val="354257"/>
-          <w:sz w:val="24"/>
-          <w:szCs w:val="24"/>
-          <w:u w:color="354257"/>
-          <w:rtl w:val="0"/>
-          <w:lang w:val="en-US"/>
-        </w:rPr>
-      </w:pPr>
-      <w:r>
-        <w:rPr>
-          <w:rFonts w:ascii="Century Gothic" w:hAnsi="Century Gothic"/>
-          <w:color w:val="354257"/>
-          <w:sz w:val="24"/>
-          <w:szCs w:val="24"/>
-          <w:u w:color="354257"/>
-          <w:rtl w:val="0"/>
-          <w:lang w:val="en-US"/>
-        </w:rPr>
-        <w:t xml:space="preserve">Rowing, skiing, </w:t>
-      </w:r>
-      <w:r>
-        <w:rPr>
-          <w:rFonts w:ascii="Century Gothic" w:hAnsi="Century Gothic"/>
-          <w:color w:val="354257"/>
-          <w:sz w:val="24"/>
-          <w:szCs w:val="24"/>
-          <w:u w:color="354257"/>
-          <w:rtl w:val="0"/>
-          <w:lang w:val="en-US"/>
-        </w:rPr>
-        <w:t>running, &amp; parkour</w:t>
+          <w:u w:color="354257"/>
+        </w:rPr>
+      </w:pPr>
+      <w:r>
+        <w:rPr>
+          <w:rStyle w:val="None"/>
+          <w:rFonts w:ascii="Century Gothic" w:hAnsi="Century Gothic"/>
+          <w:color w:val="354257"/>
+          <w:u w:color="354257"/>
+          <w:rtl w:val="0"/>
+          <w:lang w:val="en-US"/>
+        </w:rPr>
+        <w:t>Rowing, skiing, running, &amp; parkour</w:t>
       </w:r>
     </w:p>
     <w:p>
@@ -1476,10 +1206,9 @@
       </w:pPr>
       <w:r>
         <w:rPr>
-          <w:rFonts w:ascii="Century Gothic" w:hAnsi="Century Gothic"/>
-          <w:color w:val="354257"/>
-          <w:sz w:val="24"/>
-          <w:szCs w:val="24"/>
+          <w:rStyle w:val="None"/>
+          <w:rFonts w:ascii="Century Gothic" w:hAnsi="Century Gothic"/>
+          <w:color w:val="354257"/>
           <w:u w:color="354257"/>
           <w:rtl w:val="0"/>
           <w:lang w:val="en-US"/>
@@ -1554,17 +1283,11 @@
       <w:jc w:val="center"/>
       <w:rPr>
         <w:rFonts w:ascii="Century Gothic" w:cs="Century Gothic" w:hAnsi="Century Gothic" w:eastAsia="Century Gothic"/>
-        <w:sz w:val="24"/>
-        <w:szCs w:val="24"/>
-        <w:rtl w:val="0"/>
-        <w:lang w:val="de-DE"/>
       </w:rPr>
     </w:pPr>
     <w:r>
       <w:rPr>
         <w:rFonts w:ascii="Century Gothic" w:hAnsi="Century Gothic"/>
-        <w:sz w:val="24"/>
-        <w:szCs w:val="24"/>
         <w:rtl w:val="0"/>
         <w:lang w:val="en-US"/>
       </w:rPr>
@@ -1573,8 +1296,6 @@
     <w:r>
       <w:rPr>
         <w:rFonts w:ascii="Century Gothic" w:hAnsi="Century Gothic"/>
-        <w:sz w:val="24"/>
-        <w:szCs w:val="24"/>
         <w:rtl w:val="0"/>
         <w:lang w:val="de-DE"/>
       </w:rPr>
@@ -1587,18 +1308,12 @@
       <w:jc w:val="center"/>
       <w:rPr>
         <w:rFonts w:ascii="Century Gothic" w:cs="Century Gothic" w:hAnsi="Century Gothic" w:eastAsia="Century Gothic"/>
-        <w:sz w:val="24"/>
-        <w:szCs w:val="24"/>
-        <w:rtl w:val="0"/>
-        <w:lang w:val="de-DE"/>
       </w:rPr>
     </w:pPr>
     <w:r>
       <w:rPr>
         <w:rFonts w:ascii="Century Gothic" w:hAnsi="Century Gothic"/>
         <w:color w:val="354257"/>
-        <w:sz w:val="24"/>
-        <w:szCs w:val="24"/>
         <w:u w:color="354257"/>
         <w:rtl w:val="0"/>
       </w:rPr>
@@ -1610,6 +1325,7 @@
       <w:pStyle w:val="Body A"/>
       <w:jc w:val="center"/>
       <w:rPr>
+        <w:rStyle w:val="None"/>
         <w:rFonts w:ascii="Century Gothic" w:cs="Century Gothic" w:hAnsi="Century Gothic" w:eastAsia="Century Gothic"/>
         <w:color w:val="354257"/>
         <w:u w:color="354257"/>
@@ -1651,6 +1367,7 @@
       <w:pStyle w:val="Body A"/>
       <w:jc w:val="center"/>
       <w:rPr>
+        <w:rStyle w:val="None"/>
         <w:rFonts w:ascii="Century Gothic" w:cs="Century Gothic" w:hAnsi="Century Gothic" w:eastAsia="Century Gothic"/>
         <w:color w:val="354257"/>
         <w:u w:color="354257"/>
@@ -1721,13 +1438,6 @@
     <w:r>
       <w:rPr/>
       <w:fldChar w:fldCharType="end" w:fldLock="0"/>
-    </w:r>
-    <w:r>
-      <w:rPr>
-        <w:rFonts w:ascii="Century Gothic" w:cs="Century Gothic" w:hAnsi="Century Gothic" w:eastAsia="Century Gothic"/>
-        <w:color w:val="354257"/>
-        <w:u w:color="354257"/>
-      </w:rPr>
     </w:r>
   </w:p>
 </w:hdr>
@@ -1780,10 +1490,7 @@
       <w:lvlText w:val="o"/>
       <w:lvlJc w:val="left"/>
       <w:pPr>
-        <w:tabs>
-          <w:tab w:val="left" w:pos="720"/>
-        </w:tabs>
-        <w:ind w:left="0" w:firstLine="0"/>
+        <w:ind w:left="133" w:hanging="133"/>
       </w:pPr>
       <w:rPr>
         <w:rFonts w:ascii="Century Gothic" w:cs="Century Gothic" w:hAnsi="Century Gothic" w:eastAsia="Century Gothic"/>
@@ -1810,14 +1517,11 @@
     <w:lvl w:ilvl="2">
       <w:start w:val="1"/>
       <w:numFmt w:val="bullet"/>
-      <w:suff w:val="nothing"/>
+      <w:suff w:val="tab"/>
       <w:lvlText w:val="▪"/>
       <w:lvlJc w:val="left"/>
       <w:pPr>
-        <w:tabs>
-          <w:tab w:val="left" w:pos="720"/>
-        </w:tabs>
-        <w:ind w:left="0" w:firstLine="0"/>
+        <w:ind w:left="133" w:hanging="133"/>
       </w:pPr>
       <w:rPr>
         <w:rFonts w:ascii="Century Gothic" w:cs="Century Gothic" w:hAnsi="Century Gothic" w:eastAsia="Century Gothic"/>
@@ -1848,10 +1552,7 @@
       <w:lvlText w:val="•"/>
       <w:lvlJc w:val="left"/>
       <w:pPr>
-        <w:tabs>
-          <w:tab w:val="left" w:pos="720"/>
-        </w:tabs>
-        <w:ind w:left="0" w:firstLine="0"/>
+        <w:ind w:left="133" w:hanging="133"/>
       </w:pPr>
       <w:rPr>
         <w:rFonts w:ascii="Century Gothic" w:cs="Century Gothic" w:hAnsi="Century Gothic" w:eastAsia="Century Gothic"/>
@@ -1882,10 +1583,7 @@
       <w:lvlText w:val="o"/>
       <w:lvlJc w:val="left"/>
       <w:pPr>
-        <w:tabs>
-          <w:tab w:val="left" w:pos="720"/>
-        </w:tabs>
-        <w:ind w:left="0" w:firstLine="0"/>
+        <w:ind w:left="133" w:hanging="133"/>
       </w:pPr>
       <w:rPr>
         <w:rFonts w:ascii="Century Gothic" w:cs="Century Gothic" w:hAnsi="Century Gothic" w:eastAsia="Century Gothic"/>
@@ -1912,14 +1610,11 @@
     <w:lvl w:ilvl="5">
       <w:start w:val="1"/>
       <w:numFmt w:val="bullet"/>
-      <w:suff w:val="nothing"/>
+      <w:suff w:val="tab"/>
       <w:lvlText w:val="▪"/>
       <w:lvlJc w:val="left"/>
       <w:pPr>
-        <w:tabs>
-          <w:tab w:val="left" w:pos="720"/>
-        </w:tabs>
-        <w:ind w:left="0" w:firstLine="0"/>
+        <w:ind w:left="133" w:hanging="133"/>
       </w:pPr>
       <w:rPr>
         <w:rFonts w:ascii="Century Gothic" w:cs="Century Gothic" w:hAnsi="Century Gothic" w:eastAsia="Century Gothic"/>
@@ -1950,10 +1645,7 @@
       <w:lvlText w:val="•"/>
       <w:lvlJc w:val="left"/>
       <w:pPr>
-        <w:tabs>
-          <w:tab w:val="left" w:pos="720"/>
-        </w:tabs>
-        <w:ind w:left="0" w:firstLine="0"/>
+        <w:ind w:left="133" w:hanging="133"/>
       </w:pPr>
       <w:rPr>
         <w:rFonts w:ascii="Century Gothic" w:cs="Century Gothic" w:hAnsi="Century Gothic" w:eastAsia="Century Gothic"/>
@@ -1984,10 +1676,7 @@
       <w:lvlText w:val="o"/>
       <w:lvlJc w:val="left"/>
       <w:pPr>
-        <w:tabs>
-          <w:tab w:val="left" w:pos="720"/>
-        </w:tabs>
-        <w:ind w:left="0" w:firstLine="0"/>
+        <w:ind w:left="133" w:hanging="133"/>
       </w:pPr>
       <w:rPr>
         <w:rFonts w:ascii="Century Gothic" w:cs="Century Gothic" w:hAnsi="Century Gothic" w:eastAsia="Century Gothic"/>
@@ -2014,14 +1703,11 @@
     <w:lvl w:ilvl="8">
       <w:start w:val="1"/>
       <w:numFmt w:val="bullet"/>
-      <w:suff w:val="nothing"/>
+      <w:suff w:val="tab"/>
       <w:lvlText w:val="▪"/>
       <w:lvlJc w:val="left"/>
       <w:pPr>
-        <w:tabs>
-          <w:tab w:val="left" w:pos="720"/>
-        </w:tabs>
-        <w:ind w:left="0" w:firstLine="0"/>
+        <w:ind w:left="133" w:hanging="133"/>
       </w:pPr>
       <w:rPr>
         <w:rFonts w:ascii="Century Gothic" w:cs="Century Gothic" w:hAnsi="Century Gothic" w:eastAsia="Century Gothic"/>
@@ -2091,10 +1777,7 @@
       <w:lvlText w:val="o"/>
       <w:lvlJc w:val="left"/>
       <w:pPr>
-        <w:tabs>
-          <w:tab w:val="left" w:pos="720"/>
-        </w:tabs>
-        <w:ind w:left="0" w:firstLine="0"/>
+        <w:ind w:left="133" w:hanging="133"/>
       </w:pPr>
       <w:rPr>
         <w:rFonts w:ascii="Century Gothic" w:cs="Century Gothic" w:hAnsi="Century Gothic" w:eastAsia="Century Gothic"/>
@@ -2121,14 +1804,11 @@
     <w:lvl w:ilvl="2">
       <w:start w:val="1"/>
       <w:numFmt w:val="bullet"/>
-      <w:suff w:val="nothing"/>
+      <w:suff w:val="tab"/>
       <w:lvlText w:val="▪"/>
       <w:lvlJc w:val="left"/>
       <w:pPr>
-        <w:tabs>
-          <w:tab w:val="left" w:pos="720"/>
-        </w:tabs>
-        <w:ind w:left="0" w:firstLine="0"/>
+        <w:ind w:left="133" w:hanging="133"/>
       </w:pPr>
       <w:rPr>
         <w:rFonts w:ascii="Century Gothic" w:cs="Century Gothic" w:hAnsi="Century Gothic" w:eastAsia="Century Gothic"/>
@@ -2159,10 +1839,7 @@
       <w:lvlText w:val="•"/>
       <w:lvlJc w:val="left"/>
       <w:pPr>
-        <w:tabs>
-          <w:tab w:val="left" w:pos="720"/>
-        </w:tabs>
-        <w:ind w:left="0" w:firstLine="0"/>
+        <w:ind w:left="133" w:hanging="133"/>
       </w:pPr>
       <w:rPr>
         <w:rFonts w:ascii="Century Gothic" w:cs="Century Gothic" w:hAnsi="Century Gothic" w:eastAsia="Century Gothic"/>
@@ -2193,10 +1870,7 @@
       <w:lvlText w:val="o"/>
       <w:lvlJc w:val="left"/>
       <w:pPr>
-        <w:tabs>
-          <w:tab w:val="left" w:pos="720"/>
-        </w:tabs>
-        <w:ind w:left="0" w:firstLine="0"/>
+        <w:ind w:left="133" w:hanging="133"/>
       </w:pPr>
       <w:rPr>
         <w:rFonts w:ascii="Century Gothic" w:cs="Century Gothic" w:hAnsi="Century Gothic" w:eastAsia="Century Gothic"/>
@@ -2223,14 +1897,11 @@
     <w:lvl w:ilvl="5">
       <w:start w:val="1"/>
       <w:numFmt w:val="bullet"/>
-      <w:suff w:val="nothing"/>
+      <w:suff w:val="tab"/>
       <w:lvlText w:val="▪"/>
       <w:lvlJc w:val="left"/>
       <w:pPr>
-        <w:tabs>
-          <w:tab w:val="left" w:pos="720"/>
-        </w:tabs>
-        <w:ind w:left="0" w:firstLine="0"/>
+        <w:ind w:left="133" w:hanging="133"/>
       </w:pPr>
       <w:rPr>
         <w:rFonts w:ascii="Century Gothic" w:cs="Century Gothic" w:hAnsi="Century Gothic" w:eastAsia="Century Gothic"/>
@@ -2261,10 +1932,7 @@
       <w:lvlText w:val="•"/>
       <w:lvlJc w:val="left"/>
       <w:pPr>
-        <w:tabs>
-          <w:tab w:val="left" w:pos="720"/>
-        </w:tabs>
-        <w:ind w:left="0" w:firstLine="0"/>
+        <w:ind w:left="133" w:hanging="133"/>
       </w:pPr>
       <w:rPr>
         <w:rFonts w:ascii="Century Gothic" w:cs="Century Gothic" w:hAnsi="Century Gothic" w:eastAsia="Century Gothic"/>
@@ -2295,10 +1963,7 @@
       <w:lvlText w:val="o"/>
       <w:lvlJc w:val="left"/>
       <w:pPr>
-        <w:tabs>
-          <w:tab w:val="left" w:pos="720"/>
-        </w:tabs>
-        <w:ind w:left="0" w:firstLine="0"/>
+        <w:ind w:left="133" w:hanging="133"/>
       </w:pPr>
       <w:rPr>
         <w:rFonts w:ascii="Century Gothic" w:cs="Century Gothic" w:hAnsi="Century Gothic" w:eastAsia="Century Gothic"/>
@@ -2325,14 +1990,11 @@
     <w:lvl w:ilvl="8">
       <w:start w:val="1"/>
       <w:numFmt w:val="bullet"/>
-      <w:suff w:val="nothing"/>
+      <w:suff w:val="tab"/>
       <w:lvlText w:val="▪"/>
       <w:lvlJc w:val="left"/>
       <w:pPr>
-        <w:tabs>
-          <w:tab w:val="left" w:pos="720"/>
-        </w:tabs>
-        <w:ind w:left="0" w:firstLine="0"/>
+        <w:ind w:left="133" w:hanging="133"/>
       </w:pPr>
       <w:rPr>
         <w:rFonts w:ascii="Century Gothic" w:cs="Century Gothic" w:hAnsi="Century Gothic" w:eastAsia="Century Gothic"/>
@@ -2402,10 +2064,7 @@
       <w:lvlText w:val="o"/>
       <w:lvlJc w:val="left"/>
       <w:pPr>
-        <w:tabs>
-          <w:tab w:val="left" w:pos="720"/>
-        </w:tabs>
-        <w:ind w:left="0" w:firstLine="0"/>
+        <w:ind w:left="133" w:hanging="133"/>
       </w:pPr>
       <w:rPr>
         <w:rFonts w:ascii="Century Gothic" w:cs="Century Gothic" w:hAnsi="Century Gothic" w:eastAsia="Century Gothic"/>
@@ -2432,14 +2091,11 @@
     <w:lvl w:ilvl="2">
       <w:start w:val="1"/>
       <w:numFmt w:val="bullet"/>
-      <w:suff w:val="nothing"/>
+      <w:suff w:val="tab"/>
       <w:lvlText w:val="▪"/>
       <w:lvlJc w:val="left"/>
       <w:pPr>
-        <w:tabs>
-          <w:tab w:val="left" w:pos="720"/>
-        </w:tabs>
-        <w:ind w:left="0" w:firstLine="0"/>
+        <w:ind w:left="133" w:hanging="133"/>
       </w:pPr>
       <w:rPr>
         <w:rFonts w:ascii="Century Gothic" w:cs="Century Gothic" w:hAnsi="Century Gothic" w:eastAsia="Century Gothic"/>
@@ -2470,10 +2126,7 @@
       <w:lvlText w:val="•"/>
       <w:lvlJc w:val="left"/>
       <w:pPr>
-        <w:tabs>
-          <w:tab w:val="left" w:pos="720"/>
-        </w:tabs>
-        <w:ind w:left="0" w:firstLine="0"/>
+        <w:ind w:left="133" w:hanging="133"/>
       </w:pPr>
       <w:rPr>
         <w:rFonts w:ascii="Century Gothic" w:cs="Century Gothic" w:hAnsi="Century Gothic" w:eastAsia="Century Gothic"/>
@@ -2504,10 +2157,7 @@
       <w:lvlText w:val="o"/>
       <w:lvlJc w:val="left"/>
       <w:pPr>
-        <w:tabs>
-          <w:tab w:val="left" w:pos="720"/>
-        </w:tabs>
-        <w:ind w:left="0" w:firstLine="0"/>
+        <w:ind w:left="133" w:hanging="133"/>
       </w:pPr>
       <w:rPr>
         <w:rFonts w:ascii="Century Gothic" w:cs="Century Gothic" w:hAnsi="Century Gothic" w:eastAsia="Century Gothic"/>
@@ -2534,14 +2184,11 @@
     <w:lvl w:ilvl="5">
       <w:start w:val="1"/>
       <w:numFmt w:val="bullet"/>
-      <w:suff w:val="nothing"/>
+      <w:suff w:val="tab"/>
       <w:lvlText w:val="▪"/>
       <w:lvlJc w:val="left"/>
       <w:pPr>
-        <w:tabs>
-          <w:tab w:val="left" w:pos="720"/>
-        </w:tabs>
-        <w:ind w:left="0" w:firstLine="0"/>
+        <w:ind w:left="133" w:hanging="133"/>
       </w:pPr>
       <w:rPr>
         <w:rFonts w:ascii="Century Gothic" w:cs="Century Gothic" w:hAnsi="Century Gothic" w:eastAsia="Century Gothic"/>
@@ -2572,10 +2219,7 @@
       <w:lvlText w:val="•"/>
       <w:lvlJc w:val="left"/>
       <w:pPr>
-        <w:tabs>
-          <w:tab w:val="left" w:pos="720"/>
-        </w:tabs>
-        <w:ind w:left="0" w:firstLine="0"/>
+        <w:ind w:left="133" w:hanging="133"/>
       </w:pPr>
       <w:rPr>
         <w:rFonts w:ascii="Century Gothic" w:cs="Century Gothic" w:hAnsi="Century Gothic" w:eastAsia="Century Gothic"/>
@@ -2606,10 +2250,7 @@
       <w:lvlText w:val="o"/>
       <w:lvlJc w:val="left"/>
       <w:pPr>
-        <w:tabs>
-          <w:tab w:val="left" w:pos="720"/>
-        </w:tabs>
-        <w:ind w:left="0" w:firstLine="0"/>
+        <w:ind w:left="133" w:hanging="133"/>
       </w:pPr>
       <w:rPr>
         <w:rFonts w:ascii="Century Gothic" w:cs="Century Gothic" w:hAnsi="Century Gothic" w:eastAsia="Century Gothic"/>
@@ -2636,14 +2277,11 @@
     <w:lvl w:ilvl="8">
       <w:start w:val="1"/>
       <w:numFmt w:val="bullet"/>
-      <w:suff w:val="nothing"/>
+      <w:suff w:val="tab"/>
       <w:lvlText w:val="▪"/>
       <w:lvlJc w:val="left"/>
       <w:pPr>
-        <w:tabs>
-          <w:tab w:val="left" w:pos="720"/>
-        </w:tabs>
-        <w:ind w:left="0" w:firstLine="0"/>
+        <w:ind w:left="133" w:hanging="133"/>
       </w:pPr>
       <w:rPr>
         <w:rFonts w:ascii="Century Gothic" w:cs="Century Gothic" w:hAnsi="Century Gothic" w:eastAsia="Century Gothic"/>
@@ -2713,7 +2351,7 @@
       <w:lvlText w:val="o"/>
       <w:lvlJc w:val="left"/>
       <w:pPr>
-        <w:ind w:left="0" w:firstLine="0"/>
+        <w:ind w:left="133" w:hanging="133"/>
       </w:pPr>
       <w:rPr>
         <w:rFonts w:ascii="Century Gothic" w:cs="Century Gothic" w:hAnsi="Century Gothic" w:eastAsia="Century Gothic"/>
@@ -2740,11 +2378,11 @@
     <w:lvl w:ilvl="2">
       <w:start w:val="1"/>
       <w:numFmt w:val="bullet"/>
-      <w:suff w:val="nothing"/>
+      <w:suff w:val="tab"/>
       <w:lvlText w:val="▪"/>
       <w:lvlJc w:val="left"/>
       <w:pPr>
-        <w:ind w:left="0" w:firstLine="0"/>
+        <w:ind w:left="133" w:hanging="133"/>
       </w:pPr>
       <w:rPr>
         <w:rFonts w:ascii="Century Gothic" w:cs="Century Gothic" w:hAnsi="Century Gothic" w:eastAsia="Century Gothic"/>
@@ -2775,7 +2413,7 @@
       <w:lvlText w:val="•"/>
       <w:lvlJc w:val="left"/>
       <w:pPr>
-        <w:ind w:left="0" w:firstLine="0"/>
+        <w:ind w:left="133" w:hanging="133"/>
       </w:pPr>
       <w:rPr>
         <w:rFonts w:ascii="Century Gothic" w:cs="Century Gothic" w:hAnsi="Century Gothic" w:eastAsia="Century Gothic"/>
@@ -2806,7 +2444,7 @@
       <w:lvlText w:val="o"/>
       <w:lvlJc w:val="left"/>
       <w:pPr>
-        <w:ind w:left="0" w:firstLine="0"/>
+        <w:ind w:left="133" w:hanging="133"/>
       </w:pPr>
       <w:rPr>
         <w:rFonts w:ascii="Century Gothic" w:cs="Century Gothic" w:hAnsi="Century Gothic" w:eastAsia="Century Gothic"/>
@@ -2833,11 +2471,11 @@
     <w:lvl w:ilvl="5">
       <w:start w:val="1"/>
       <w:numFmt w:val="bullet"/>
-      <w:suff w:val="nothing"/>
+      <w:suff w:val="tab"/>
       <w:lvlText w:val="▪"/>
       <w:lvlJc w:val="left"/>
       <w:pPr>
-        <w:ind w:left="0" w:firstLine="0"/>
+        <w:ind w:left="133" w:hanging="133"/>
       </w:pPr>
       <w:rPr>
         <w:rFonts w:ascii="Century Gothic" w:cs="Century Gothic" w:hAnsi="Century Gothic" w:eastAsia="Century Gothic"/>
@@ -2868,7 +2506,7 @@
       <w:lvlText w:val="•"/>
       <w:lvlJc w:val="left"/>
       <w:pPr>
-        <w:ind w:left="0" w:firstLine="0"/>
+        <w:ind w:left="133" w:hanging="133"/>
       </w:pPr>
       <w:rPr>
         <w:rFonts w:ascii="Century Gothic" w:cs="Century Gothic" w:hAnsi="Century Gothic" w:eastAsia="Century Gothic"/>
@@ -2899,7 +2537,7 @@
       <w:lvlText w:val="o"/>
       <w:lvlJc w:val="left"/>
       <w:pPr>
-        <w:ind w:left="0" w:firstLine="0"/>
+        <w:ind w:left="133" w:hanging="133"/>
       </w:pPr>
       <w:rPr>
         <w:rFonts w:ascii="Century Gothic" w:cs="Century Gothic" w:hAnsi="Century Gothic" w:eastAsia="Century Gothic"/>
@@ -2926,11 +2564,11 @@
     <w:lvl w:ilvl="8">
       <w:start w:val="1"/>
       <w:numFmt w:val="bullet"/>
-      <w:suff w:val="nothing"/>
+      <w:suff w:val="tab"/>
       <w:lvlText w:val="▪"/>
       <w:lvlJc w:val="left"/>
       <w:pPr>
-        <w:ind w:left="0" w:firstLine="0"/>
+        <w:ind w:left="133" w:hanging="133"/>
       </w:pPr>
       <w:rPr>
         <w:rFonts w:ascii="Century Gothic" w:cs="Century Gothic" w:hAnsi="Century Gothic" w:eastAsia="Century Gothic"/>
@@ -3000,10 +2638,7 @@
       <w:lvlText w:val="o"/>
       <w:lvlJc w:val="left"/>
       <w:pPr>
-        <w:tabs>
-          <w:tab w:val="left" w:pos="720"/>
-        </w:tabs>
-        <w:ind w:left="0" w:firstLine="0"/>
+        <w:ind w:left="133" w:hanging="133"/>
       </w:pPr>
       <w:rPr>
         <w:rFonts w:ascii="Century Gothic" w:cs="Century Gothic" w:hAnsi="Century Gothic" w:eastAsia="Century Gothic"/>
@@ -3030,14 +2665,11 @@
     <w:lvl w:ilvl="2">
       <w:start w:val="1"/>
       <w:numFmt w:val="bullet"/>
-      <w:suff w:val="nothing"/>
+      <w:suff w:val="tab"/>
       <w:lvlText w:val="▪"/>
       <w:lvlJc w:val="left"/>
       <w:pPr>
-        <w:tabs>
-          <w:tab w:val="left" w:pos="720"/>
-        </w:tabs>
-        <w:ind w:left="0" w:firstLine="0"/>
+        <w:ind w:left="133" w:hanging="133"/>
       </w:pPr>
       <w:rPr>
         <w:rFonts w:ascii="Century Gothic" w:cs="Century Gothic" w:hAnsi="Century Gothic" w:eastAsia="Century Gothic"/>
@@ -3068,10 +2700,7 @@
       <w:lvlText w:val="•"/>
       <w:lvlJc w:val="left"/>
       <w:pPr>
-        <w:tabs>
-          <w:tab w:val="left" w:pos="720"/>
-        </w:tabs>
-        <w:ind w:left="0" w:firstLine="0"/>
+        <w:ind w:left="133" w:hanging="133"/>
       </w:pPr>
       <w:rPr>
         <w:rFonts w:ascii="Century Gothic" w:cs="Century Gothic" w:hAnsi="Century Gothic" w:eastAsia="Century Gothic"/>
@@ -3102,10 +2731,7 @@
       <w:lvlText w:val="o"/>
       <w:lvlJc w:val="left"/>
       <w:pPr>
-        <w:tabs>
-          <w:tab w:val="left" w:pos="720"/>
-        </w:tabs>
-        <w:ind w:left="0" w:firstLine="0"/>
+        <w:ind w:left="133" w:hanging="133"/>
       </w:pPr>
       <w:rPr>
         <w:rFonts w:ascii="Century Gothic" w:cs="Century Gothic" w:hAnsi="Century Gothic" w:eastAsia="Century Gothic"/>
@@ -3132,14 +2758,11 @@
     <w:lvl w:ilvl="5">
       <w:start w:val="1"/>
       <w:numFmt w:val="bullet"/>
-      <w:suff w:val="nothing"/>
+      <w:suff w:val="tab"/>
       <w:lvlText w:val="▪"/>
       <w:lvlJc w:val="left"/>
       <w:pPr>
-        <w:tabs>
-          <w:tab w:val="left" w:pos="720"/>
-        </w:tabs>
-        <w:ind w:left="0" w:firstLine="0"/>
+        <w:ind w:left="133" w:hanging="133"/>
       </w:pPr>
       <w:rPr>
         <w:rFonts w:ascii="Century Gothic" w:cs="Century Gothic" w:hAnsi="Century Gothic" w:eastAsia="Century Gothic"/>
@@ -3170,10 +2793,7 @@
       <w:lvlText w:val="•"/>
       <w:lvlJc w:val="left"/>
       <w:pPr>
-        <w:tabs>
-          <w:tab w:val="left" w:pos="720"/>
-        </w:tabs>
-        <w:ind w:left="0" w:firstLine="0"/>
+        <w:ind w:left="133" w:hanging="133"/>
       </w:pPr>
       <w:rPr>
         <w:rFonts w:ascii="Century Gothic" w:cs="Century Gothic" w:hAnsi="Century Gothic" w:eastAsia="Century Gothic"/>
@@ -3204,10 +2824,7 @@
       <w:lvlText w:val="o"/>
       <w:lvlJc w:val="left"/>
       <w:pPr>
-        <w:tabs>
-          <w:tab w:val="left" w:pos="720"/>
-        </w:tabs>
-        <w:ind w:left="0" w:firstLine="0"/>
+        <w:ind w:left="133" w:hanging="133"/>
       </w:pPr>
       <w:rPr>
         <w:rFonts w:ascii="Century Gothic" w:cs="Century Gothic" w:hAnsi="Century Gothic" w:eastAsia="Century Gothic"/>
@@ -3234,14 +2851,11 @@
     <w:lvl w:ilvl="8">
       <w:start w:val="1"/>
       <w:numFmt w:val="bullet"/>
-      <w:suff w:val="nothing"/>
+      <w:suff w:val="tab"/>
       <w:lvlText w:val="▪"/>
       <w:lvlJc w:val="left"/>
       <w:pPr>
-        <w:tabs>
-          <w:tab w:val="left" w:pos="720"/>
-        </w:tabs>
-        <w:ind w:left="0" w:firstLine="0"/>
+        <w:ind w:left="133" w:hanging="133"/>
       </w:pPr>
       <w:rPr>
         <w:rFonts w:ascii="Century Gothic" w:cs="Century Gothic" w:hAnsi="Century Gothic" w:eastAsia="Century Gothic"/>
@@ -3311,10 +2925,7 @@
       <w:lvlText w:val="o"/>
       <w:lvlJc w:val="left"/>
       <w:pPr>
-        <w:tabs>
-          <w:tab w:val="left" w:pos="720"/>
-        </w:tabs>
-        <w:ind w:left="0" w:firstLine="0"/>
+        <w:ind w:left="133" w:hanging="133"/>
       </w:pPr>
       <w:rPr>
         <w:rFonts w:ascii="Century Gothic" w:cs="Century Gothic" w:hAnsi="Century Gothic" w:eastAsia="Century Gothic"/>
@@ -3341,14 +2952,11 @@
     <w:lvl w:ilvl="2">
       <w:start w:val="1"/>
       <w:numFmt w:val="bullet"/>
-      <w:suff w:val="nothing"/>
+      <w:suff w:val="tab"/>
       <w:lvlText w:val="▪"/>
       <w:lvlJc w:val="left"/>
       <w:pPr>
-        <w:tabs>
-          <w:tab w:val="left" w:pos="720"/>
-        </w:tabs>
-        <w:ind w:left="0" w:firstLine="0"/>
+        <w:ind w:left="133" w:hanging="133"/>
       </w:pPr>
       <w:rPr>
         <w:rFonts w:ascii="Century Gothic" w:cs="Century Gothic" w:hAnsi="Century Gothic" w:eastAsia="Century Gothic"/>
@@ -3379,10 +2987,7 @@
       <w:lvlText w:val="•"/>
       <w:lvlJc w:val="left"/>
       <w:pPr>
-        <w:tabs>
-          <w:tab w:val="left" w:pos="720"/>
-        </w:tabs>
-        <w:ind w:left="0" w:firstLine="0"/>
+        <w:ind w:left="133" w:hanging="133"/>
       </w:pPr>
       <w:rPr>
         <w:rFonts w:ascii="Century Gothic" w:cs="Century Gothic" w:hAnsi="Century Gothic" w:eastAsia="Century Gothic"/>
@@ -3413,10 +3018,7 @@
       <w:lvlText w:val="o"/>
       <w:lvlJc w:val="left"/>
       <w:pPr>
-        <w:tabs>
-          <w:tab w:val="left" w:pos="720"/>
-        </w:tabs>
-        <w:ind w:left="0" w:firstLine="0"/>
+        <w:ind w:left="133" w:hanging="133"/>
       </w:pPr>
       <w:rPr>
         <w:rFonts w:ascii="Century Gothic" w:cs="Century Gothic" w:hAnsi="Century Gothic" w:eastAsia="Century Gothic"/>
@@ -3443,14 +3045,11 @@
     <w:lvl w:ilvl="5">
       <w:start w:val="1"/>
       <w:numFmt w:val="bullet"/>
-      <w:suff w:val="nothing"/>
+      <w:suff w:val="tab"/>
       <w:lvlText w:val="▪"/>
       <w:lvlJc w:val="left"/>
       <w:pPr>
-        <w:tabs>
-          <w:tab w:val="left" w:pos="720"/>
-        </w:tabs>
-        <w:ind w:left="0" w:firstLine="0"/>
+        <w:ind w:left="133" w:hanging="133"/>
       </w:pPr>
       <w:rPr>
         <w:rFonts w:ascii="Century Gothic" w:cs="Century Gothic" w:hAnsi="Century Gothic" w:eastAsia="Century Gothic"/>
@@ -3481,10 +3080,7 @@
       <w:lvlText w:val="•"/>
       <w:lvlJc w:val="left"/>
       <w:pPr>
-        <w:tabs>
-          <w:tab w:val="left" w:pos="720"/>
-        </w:tabs>
-        <w:ind w:left="0" w:firstLine="0"/>
+        <w:ind w:left="133" w:hanging="133"/>
       </w:pPr>
       <w:rPr>
         <w:rFonts w:ascii="Century Gothic" w:cs="Century Gothic" w:hAnsi="Century Gothic" w:eastAsia="Century Gothic"/>
@@ -3515,10 +3111,7 @@
       <w:lvlText w:val="o"/>
       <w:lvlJc w:val="left"/>
       <w:pPr>
-        <w:tabs>
-          <w:tab w:val="left" w:pos="720"/>
-        </w:tabs>
-        <w:ind w:left="0" w:firstLine="0"/>
+        <w:ind w:left="133" w:hanging="133"/>
       </w:pPr>
       <w:rPr>
         <w:rFonts w:ascii="Century Gothic" w:cs="Century Gothic" w:hAnsi="Century Gothic" w:eastAsia="Century Gothic"/>
@@ -3545,14 +3138,11 @@
     <w:lvl w:ilvl="8">
       <w:start w:val="1"/>
       <w:numFmt w:val="bullet"/>
-      <w:suff w:val="nothing"/>
+      <w:suff w:val="tab"/>
       <w:lvlText w:val="▪"/>
       <w:lvlJc w:val="left"/>
       <w:pPr>
-        <w:tabs>
-          <w:tab w:val="left" w:pos="720"/>
-        </w:tabs>
-        <w:ind w:left="0" w:firstLine="0"/>
+        <w:ind w:left="133" w:hanging="133"/>
       </w:pPr>
       <w:rPr>
         <w:rFonts w:ascii="Century Gothic" w:cs="Century Gothic" w:hAnsi="Century Gothic" w:eastAsia="Century Gothic"/>
@@ -3622,10 +3212,7 @@
       <w:lvlText w:val="o"/>
       <w:lvlJc w:val="left"/>
       <w:pPr>
-        <w:tabs>
-          <w:tab w:val="left" w:pos="720"/>
-        </w:tabs>
-        <w:ind w:left="0" w:firstLine="0"/>
+        <w:ind w:left="133" w:hanging="133"/>
       </w:pPr>
       <w:rPr>
         <w:rFonts w:ascii="Century Gothic" w:cs="Century Gothic" w:hAnsi="Century Gothic" w:eastAsia="Century Gothic"/>
@@ -3652,14 +3239,11 @@
     <w:lvl w:ilvl="2">
       <w:start w:val="1"/>
       <w:numFmt w:val="bullet"/>
-      <w:suff w:val="nothing"/>
+      <w:suff w:val="tab"/>
       <w:lvlText w:val="▪"/>
       <w:lvlJc w:val="left"/>
       <w:pPr>
-        <w:tabs>
-          <w:tab w:val="left" w:pos="720"/>
-        </w:tabs>
-        <w:ind w:left="0" w:firstLine="0"/>
+        <w:ind w:left="133" w:hanging="133"/>
       </w:pPr>
       <w:rPr>
         <w:rFonts w:ascii="Century Gothic" w:cs="Century Gothic" w:hAnsi="Century Gothic" w:eastAsia="Century Gothic"/>
@@ -3690,10 +3274,7 @@
       <w:lvlText w:val="•"/>
       <w:lvlJc w:val="left"/>
       <w:pPr>
-        <w:tabs>
-          <w:tab w:val="left" w:pos="720"/>
-        </w:tabs>
-        <w:ind w:left="0" w:firstLine="0"/>
+        <w:ind w:left="133" w:hanging="133"/>
       </w:pPr>
       <w:rPr>
         <w:rFonts w:ascii="Century Gothic" w:cs="Century Gothic" w:hAnsi="Century Gothic" w:eastAsia="Century Gothic"/>
@@ -3724,10 +3305,7 @@
       <w:lvlText w:val="o"/>
       <w:lvlJc w:val="left"/>
       <w:pPr>
-        <w:tabs>
-          <w:tab w:val="left" w:pos="720"/>
-        </w:tabs>
-        <w:ind w:left="0" w:firstLine="0"/>
+        <w:ind w:left="133" w:hanging="133"/>
       </w:pPr>
       <w:rPr>
         <w:rFonts w:ascii="Century Gothic" w:cs="Century Gothic" w:hAnsi="Century Gothic" w:eastAsia="Century Gothic"/>
@@ -3754,14 +3332,11 @@
     <w:lvl w:ilvl="5">
       <w:start w:val="1"/>
       <w:numFmt w:val="bullet"/>
-      <w:suff w:val="nothing"/>
+      <w:suff w:val="tab"/>
       <w:lvlText w:val="▪"/>
       <w:lvlJc w:val="left"/>
       <w:pPr>
-        <w:tabs>
-          <w:tab w:val="left" w:pos="720"/>
-        </w:tabs>
-        <w:ind w:left="0" w:firstLine="0"/>
+        <w:ind w:left="133" w:hanging="133"/>
       </w:pPr>
       <w:rPr>
         <w:rFonts w:ascii="Century Gothic" w:cs="Century Gothic" w:hAnsi="Century Gothic" w:eastAsia="Century Gothic"/>
@@ -3792,10 +3367,7 @@
       <w:lvlText w:val="•"/>
       <w:lvlJc w:val="left"/>
       <w:pPr>
-        <w:tabs>
-          <w:tab w:val="left" w:pos="720"/>
-        </w:tabs>
-        <w:ind w:left="0" w:firstLine="0"/>
+        <w:ind w:left="133" w:hanging="133"/>
       </w:pPr>
       <w:rPr>
         <w:rFonts w:ascii="Century Gothic" w:cs="Century Gothic" w:hAnsi="Century Gothic" w:eastAsia="Century Gothic"/>
@@ -3826,10 +3398,7 @@
       <w:lvlText w:val="o"/>
       <w:lvlJc w:val="left"/>
       <w:pPr>
-        <w:tabs>
-          <w:tab w:val="left" w:pos="720"/>
-        </w:tabs>
-        <w:ind w:left="0" w:firstLine="0"/>
+        <w:ind w:left="133" w:hanging="133"/>
       </w:pPr>
       <w:rPr>
         <w:rFonts w:ascii="Century Gothic" w:cs="Century Gothic" w:hAnsi="Century Gothic" w:eastAsia="Century Gothic"/>
@@ -3856,14 +3425,11 @@
     <w:lvl w:ilvl="8">
       <w:start w:val="1"/>
       <w:numFmt w:val="bullet"/>
-      <w:suff w:val="nothing"/>
+      <w:suff w:val="tab"/>
       <w:lvlText w:val="▪"/>
       <w:lvlJc w:val="left"/>
       <w:pPr>
-        <w:tabs>
-          <w:tab w:val="left" w:pos="720"/>
-        </w:tabs>
-        <w:ind w:left="0" w:firstLine="0"/>
+        <w:ind w:left="133" w:hanging="133"/>
       </w:pPr>
       <w:rPr>
         <w:rFonts w:ascii="Century Gothic" w:cs="Century Gothic" w:hAnsi="Century Gothic" w:eastAsia="Century Gothic"/>
@@ -3933,10 +3499,7 @@
       <w:lvlText w:val="o"/>
       <w:lvlJc w:val="left"/>
       <w:pPr>
-        <w:tabs>
-          <w:tab w:val="left" w:pos="720"/>
-        </w:tabs>
-        <w:ind w:left="0" w:firstLine="0"/>
+        <w:ind w:left="133" w:hanging="133"/>
       </w:pPr>
       <w:rPr>
         <w:rFonts w:ascii="Century Gothic" w:cs="Century Gothic" w:hAnsi="Century Gothic" w:eastAsia="Century Gothic"/>
@@ -3963,14 +3526,11 @@
     <w:lvl w:ilvl="2">
       <w:start w:val="1"/>
       <w:numFmt w:val="bullet"/>
-      <w:suff w:val="nothing"/>
+      <w:suff w:val="tab"/>
       <w:lvlText w:val="▪"/>
       <w:lvlJc w:val="left"/>
       <w:pPr>
-        <w:tabs>
-          <w:tab w:val="left" w:pos="720"/>
-        </w:tabs>
-        <w:ind w:left="0" w:firstLine="0"/>
+        <w:ind w:left="133" w:hanging="133"/>
       </w:pPr>
       <w:rPr>
         <w:rFonts w:ascii="Century Gothic" w:cs="Century Gothic" w:hAnsi="Century Gothic" w:eastAsia="Century Gothic"/>
@@ -4001,10 +3561,7 @@
       <w:lvlText w:val="•"/>
       <w:lvlJc w:val="left"/>
       <w:pPr>
-        <w:tabs>
-          <w:tab w:val="left" w:pos="720"/>
-        </w:tabs>
-        <w:ind w:left="0" w:firstLine="0"/>
+        <w:ind w:left="133" w:hanging="133"/>
       </w:pPr>
       <w:rPr>
         <w:rFonts w:ascii="Century Gothic" w:cs="Century Gothic" w:hAnsi="Century Gothic" w:eastAsia="Century Gothic"/>
@@ -4035,10 +3592,7 @@
       <w:lvlText w:val="o"/>
       <w:lvlJc w:val="left"/>
       <w:pPr>
-        <w:tabs>
-          <w:tab w:val="left" w:pos="720"/>
-        </w:tabs>
-        <w:ind w:left="0" w:firstLine="0"/>
+        <w:ind w:left="133" w:hanging="133"/>
       </w:pPr>
       <w:rPr>
         <w:rFonts w:ascii="Century Gothic" w:cs="Century Gothic" w:hAnsi="Century Gothic" w:eastAsia="Century Gothic"/>
@@ -4065,14 +3619,11 @@
     <w:lvl w:ilvl="5">
       <w:start w:val="1"/>
       <w:numFmt w:val="bullet"/>
-      <w:suff w:val="nothing"/>
+      <w:suff w:val="tab"/>
       <w:lvlText w:val="▪"/>
       <w:lvlJc w:val="left"/>
       <w:pPr>
-        <w:tabs>
-          <w:tab w:val="left" w:pos="720"/>
-        </w:tabs>
-        <w:ind w:left="0" w:firstLine="0"/>
+        <w:ind w:left="133" w:hanging="133"/>
       </w:pPr>
       <w:rPr>
         <w:rFonts w:ascii="Century Gothic" w:cs="Century Gothic" w:hAnsi="Century Gothic" w:eastAsia="Century Gothic"/>
@@ -4103,10 +3654,7 @@
       <w:lvlText w:val="•"/>
       <w:lvlJc w:val="left"/>
       <w:pPr>
-        <w:tabs>
-          <w:tab w:val="left" w:pos="720"/>
-        </w:tabs>
-        <w:ind w:left="0" w:firstLine="0"/>
+        <w:ind w:left="133" w:hanging="133"/>
       </w:pPr>
       <w:rPr>
         <w:rFonts w:ascii="Century Gothic" w:cs="Century Gothic" w:hAnsi="Century Gothic" w:eastAsia="Century Gothic"/>
@@ -4137,10 +3685,7 @@
       <w:lvlText w:val="o"/>
       <w:lvlJc w:val="left"/>
       <w:pPr>
-        <w:tabs>
-          <w:tab w:val="left" w:pos="720"/>
-        </w:tabs>
-        <w:ind w:left="0" w:firstLine="0"/>
+        <w:ind w:left="133" w:hanging="133"/>
       </w:pPr>
       <w:rPr>
         <w:rFonts w:ascii="Century Gothic" w:cs="Century Gothic" w:hAnsi="Century Gothic" w:eastAsia="Century Gothic"/>
@@ -4167,14 +3712,11 @@
     <w:lvl w:ilvl="8">
       <w:start w:val="1"/>
       <w:numFmt w:val="bullet"/>
-      <w:suff w:val="nothing"/>
+      <w:suff w:val="tab"/>
       <w:lvlText w:val="▪"/>
       <w:lvlJc w:val="left"/>
       <w:pPr>
-        <w:tabs>
-          <w:tab w:val="left" w:pos="720"/>
-        </w:tabs>
-        <w:ind w:left="0" w:firstLine="0"/>
+        <w:ind w:left="133" w:hanging="133"/>
       </w:pPr>
       <w:rPr>
         <w:rFonts w:ascii="Century Gothic" w:cs="Century Gothic" w:hAnsi="Century Gothic" w:eastAsia="Century Gothic"/>
@@ -4224,351 +3766,27 @@
     <w:abstractNumId w:val="6"/>
   </w:num>
   <w:num w:numId="9">
-    <w:abstractNumId w:val="6"/>
-    <w:lvlOverride w:ilvl="0">
-      <w:lvl w:ilvl="0">
-        <w:start w:val="1"/>
-        <w:numFmt w:val="bullet"/>
-        <w:suff w:val="tab"/>
-        <w:lvlText w:val="•"/>
-        <w:lvlJc w:val="left"/>
-        <w:pPr>
-          <w:ind w:left="720" w:hanging="360"/>
-        </w:pPr>
-        <w:rPr>
-          <w:rFonts w:ascii="Century Gothic" w:cs="Century Gothic" w:hAnsi="Century Gothic" w:eastAsia="Century Gothic"/>
-          <w:b w:val="0"/>
-          <w:bCs w:val="0"/>
-          <w:i w:val="0"/>
-          <w:iCs w:val="0"/>
-          <w:caps w:val="0"/>
-          <w:smallCaps w:val="0"/>
-          <w:strike w:val="0"/>
-          <w:dstrike w:val="0"/>
-          <w:outline w:val="0"/>
-          <w:emboss w:val="0"/>
-          <w:imprint w:val="0"/>
-          <w:color w:val="354257"/>
-          <w:spacing w:val="0"/>
-          <w:w w:val="100"/>
-          <w:kern w:val="0"/>
-          <w:position w:val="0"/>
-          <w:highlight w:val="none"/>
-          <w:vertAlign w:val="baseline"/>
-        </w:rPr>
-      </w:lvl>
-    </w:lvlOverride>
-    <w:lvlOverride w:ilvl="1">
-      <w:lvl w:ilvl="1">
-        <w:start w:val="1"/>
-        <w:numFmt w:val="bullet"/>
-        <w:suff w:val="nothing"/>
-        <w:lvlText w:val="o"/>
-        <w:lvlJc w:val="left"/>
-        <w:pPr>
-          <w:tabs>
-            <w:tab w:val="left" w:pos="720"/>
-          </w:tabs>
-          <w:ind w:left="0" w:firstLine="0"/>
-        </w:pPr>
-        <w:rPr>
-          <w:rFonts w:ascii="Century Gothic" w:cs="Century Gothic" w:hAnsi="Century Gothic" w:eastAsia="Century Gothic"/>
-          <w:b w:val="0"/>
-          <w:bCs w:val="0"/>
-          <w:i w:val="0"/>
-          <w:iCs w:val="0"/>
-          <w:caps w:val="0"/>
-          <w:smallCaps w:val="0"/>
-          <w:strike w:val="0"/>
-          <w:dstrike w:val="0"/>
-          <w:outline w:val="0"/>
-          <w:emboss w:val="0"/>
-          <w:imprint w:val="0"/>
-          <w:color w:val="354257"/>
-          <w:spacing w:val="0"/>
-          <w:w w:val="100"/>
-          <w:kern w:val="0"/>
-          <w:position w:val="0"/>
-          <w:highlight w:val="none"/>
-          <w:vertAlign w:val="baseline"/>
-        </w:rPr>
-      </w:lvl>
-    </w:lvlOverride>
-    <w:lvlOverride w:ilvl="2">
-      <w:lvl w:ilvl="2">
-        <w:start w:val="1"/>
-        <w:numFmt w:val="bullet"/>
-        <w:suff w:val="nothing"/>
-        <w:lvlText w:val="▪"/>
-        <w:lvlJc w:val="left"/>
-        <w:pPr>
-          <w:tabs>
-            <w:tab w:val="left" w:pos="720"/>
-          </w:tabs>
-          <w:ind w:left="0" w:firstLine="0"/>
-        </w:pPr>
-        <w:rPr>
-          <w:rFonts w:ascii="Century Gothic" w:cs="Century Gothic" w:hAnsi="Century Gothic" w:eastAsia="Century Gothic"/>
-          <w:b w:val="0"/>
-          <w:bCs w:val="0"/>
-          <w:i w:val="0"/>
-          <w:iCs w:val="0"/>
-          <w:caps w:val="0"/>
-          <w:smallCaps w:val="0"/>
-          <w:strike w:val="0"/>
-          <w:dstrike w:val="0"/>
-          <w:outline w:val="0"/>
-          <w:emboss w:val="0"/>
-          <w:imprint w:val="0"/>
-          <w:color w:val="354257"/>
-          <w:spacing w:val="0"/>
-          <w:w w:val="100"/>
-          <w:kern w:val="0"/>
-          <w:position w:val="0"/>
-          <w:highlight w:val="none"/>
-          <w:vertAlign w:val="baseline"/>
-        </w:rPr>
-      </w:lvl>
-    </w:lvlOverride>
-    <w:lvlOverride w:ilvl="3">
-      <w:lvl w:ilvl="3">
-        <w:start w:val="1"/>
-        <w:numFmt w:val="bullet"/>
-        <w:suff w:val="nothing"/>
-        <w:lvlText w:val="•"/>
-        <w:lvlJc w:val="left"/>
-        <w:pPr>
-          <w:tabs>
-            <w:tab w:val="left" w:pos="720"/>
-          </w:tabs>
-          <w:ind w:left="0" w:firstLine="0"/>
-        </w:pPr>
-        <w:rPr>
-          <w:rFonts w:ascii="Century Gothic" w:cs="Century Gothic" w:hAnsi="Century Gothic" w:eastAsia="Century Gothic"/>
-          <w:b w:val="0"/>
-          <w:bCs w:val="0"/>
-          <w:i w:val="0"/>
-          <w:iCs w:val="0"/>
-          <w:caps w:val="0"/>
-          <w:smallCaps w:val="0"/>
-          <w:strike w:val="0"/>
-          <w:dstrike w:val="0"/>
-          <w:outline w:val="0"/>
-          <w:emboss w:val="0"/>
-          <w:imprint w:val="0"/>
-          <w:color w:val="354257"/>
-          <w:spacing w:val="0"/>
-          <w:w w:val="100"/>
-          <w:kern w:val="0"/>
-          <w:position w:val="0"/>
-          <w:highlight w:val="none"/>
-          <w:vertAlign w:val="baseline"/>
-        </w:rPr>
-      </w:lvl>
-    </w:lvlOverride>
-    <w:lvlOverride w:ilvl="4">
-      <w:lvl w:ilvl="4">
-        <w:start w:val="1"/>
-        <w:numFmt w:val="bullet"/>
-        <w:suff w:val="nothing"/>
-        <w:lvlText w:val="o"/>
-        <w:lvlJc w:val="left"/>
-        <w:pPr>
-          <w:tabs>
-            <w:tab w:val="left" w:pos="720"/>
-          </w:tabs>
-          <w:ind w:left="0" w:firstLine="0"/>
-        </w:pPr>
-        <w:rPr>
-          <w:rFonts w:ascii="Century Gothic" w:cs="Century Gothic" w:hAnsi="Century Gothic" w:eastAsia="Century Gothic"/>
-          <w:b w:val="0"/>
-          <w:bCs w:val="0"/>
-          <w:i w:val="0"/>
-          <w:iCs w:val="0"/>
-          <w:caps w:val="0"/>
-          <w:smallCaps w:val="0"/>
-          <w:strike w:val="0"/>
-          <w:dstrike w:val="0"/>
-          <w:outline w:val="0"/>
-          <w:emboss w:val="0"/>
-          <w:imprint w:val="0"/>
-          <w:color w:val="354257"/>
-          <w:spacing w:val="0"/>
-          <w:w w:val="100"/>
-          <w:kern w:val="0"/>
-          <w:position w:val="0"/>
-          <w:highlight w:val="none"/>
-          <w:vertAlign w:val="baseline"/>
-        </w:rPr>
-      </w:lvl>
-    </w:lvlOverride>
-    <w:lvlOverride w:ilvl="5">
-      <w:lvl w:ilvl="5">
-        <w:start w:val="1"/>
-        <w:numFmt w:val="bullet"/>
-        <w:suff w:val="nothing"/>
-        <w:lvlText w:val="▪"/>
-        <w:lvlJc w:val="left"/>
-        <w:pPr>
-          <w:tabs>
-            <w:tab w:val="left" w:pos="720"/>
-          </w:tabs>
-          <w:ind w:left="0" w:firstLine="0"/>
-        </w:pPr>
-        <w:rPr>
-          <w:rFonts w:ascii="Century Gothic" w:cs="Century Gothic" w:hAnsi="Century Gothic" w:eastAsia="Century Gothic"/>
-          <w:b w:val="0"/>
-          <w:bCs w:val="0"/>
-          <w:i w:val="0"/>
-          <w:iCs w:val="0"/>
-          <w:caps w:val="0"/>
-          <w:smallCaps w:val="0"/>
-          <w:strike w:val="0"/>
-          <w:dstrike w:val="0"/>
-          <w:outline w:val="0"/>
-          <w:emboss w:val="0"/>
-          <w:imprint w:val="0"/>
-          <w:color w:val="354257"/>
-          <w:spacing w:val="0"/>
-          <w:w w:val="100"/>
-          <w:kern w:val="0"/>
-          <w:position w:val="0"/>
-          <w:highlight w:val="none"/>
-          <w:vertAlign w:val="baseline"/>
-        </w:rPr>
-      </w:lvl>
-    </w:lvlOverride>
-    <w:lvlOverride w:ilvl="6">
-      <w:lvl w:ilvl="6">
-        <w:start w:val="1"/>
-        <w:numFmt w:val="bullet"/>
-        <w:suff w:val="nothing"/>
-        <w:lvlText w:val="•"/>
-        <w:lvlJc w:val="left"/>
-        <w:pPr>
-          <w:tabs>
-            <w:tab w:val="left" w:pos="720"/>
-          </w:tabs>
-          <w:ind w:left="0" w:firstLine="0"/>
-        </w:pPr>
-        <w:rPr>
-          <w:rFonts w:ascii="Century Gothic" w:cs="Century Gothic" w:hAnsi="Century Gothic" w:eastAsia="Century Gothic"/>
-          <w:b w:val="0"/>
-          <w:bCs w:val="0"/>
-          <w:i w:val="0"/>
-          <w:iCs w:val="0"/>
-          <w:caps w:val="0"/>
-          <w:smallCaps w:val="0"/>
-          <w:strike w:val="0"/>
-          <w:dstrike w:val="0"/>
-          <w:outline w:val="0"/>
-          <w:emboss w:val="0"/>
-          <w:imprint w:val="0"/>
-          <w:color w:val="354257"/>
-          <w:spacing w:val="0"/>
-          <w:w w:val="100"/>
-          <w:kern w:val="0"/>
-          <w:position w:val="0"/>
-          <w:highlight w:val="none"/>
-          <w:vertAlign w:val="baseline"/>
-        </w:rPr>
-      </w:lvl>
-    </w:lvlOverride>
-    <w:lvlOverride w:ilvl="7">
-      <w:lvl w:ilvl="7">
-        <w:start w:val="1"/>
-        <w:numFmt w:val="bullet"/>
-        <w:suff w:val="nothing"/>
-        <w:lvlText w:val="o"/>
-        <w:lvlJc w:val="left"/>
-        <w:pPr>
-          <w:tabs>
-            <w:tab w:val="left" w:pos="720"/>
-          </w:tabs>
-          <w:ind w:left="0" w:firstLine="0"/>
-        </w:pPr>
-        <w:rPr>
-          <w:rFonts w:ascii="Century Gothic" w:cs="Century Gothic" w:hAnsi="Century Gothic" w:eastAsia="Century Gothic"/>
-          <w:b w:val="0"/>
-          <w:bCs w:val="0"/>
-          <w:i w:val="0"/>
-          <w:iCs w:val="0"/>
-          <w:caps w:val="0"/>
-          <w:smallCaps w:val="0"/>
-          <w:strike w:val="0"/>
-          <w:dstrike w:val="0"/>
-          <w:outline w:val="0"/>
-          <w:emboss w:val="0"/>
-          <w:imprint w:val="0"/>
-          <w:color w:val="354257"/>
-          <w:spacing w:val="0"/>
-          <w:w w:val="100"/>
-          <w:kern w:val="0"/>
-          <w:position w:val="0"/>
-          <w:highlight w:val="none"/>
-          <w:vertAlign w:val="baseline"/>
-        </w:rPr>
-      </w:lvl>
-    </w:lvlOverride>
-    <w:lvlOverride w:ilvl="8">
-      <w:lvl w:ilvl="8">
-        <w:start w:val="1"/>
-        <w:numFmt w:val="bullet"/>
-        <w:suff w:val="nothing"/>
-        <w:lvlText w:val="▪"/>
-        <w:lvlJc w:val="left"/>
-        <w:pPr>
-          <w:tabs>
-            <w:tab w:val="left" w:pos="720"/>
-          </w:tabs>
-          <w:ind w:left="0" w:firstLine="0"/>
-        </w:pPr>
-        <w:rPr>
-          <w:rFonts w:ascii="Century Gothic" w:cs="Century Gothic" w:hAnsi="Century Gothic" w:eastAsia="Century Gothic"/>
-          <w:b w:val="0"/>
-          <w:bCs w:val="0"/>
-          <w:i w:val="0"/>
-          <w:iCs w:val="0"/>
-          <w:caps w:val="0"/>
-          <w:smallCaps w:val="0"/>
-          <w:strike w:val="0"/>
-          <w:dstrike w:val="0"/>
-          <w:outline w:val="0"/>
-          <w:emboss w:val="0"/>
-          <w:imprint w:val="0"/>
-          <w:color w:val="354257"/>
-          <w:spacing w:val="0"/>
-          <w:w w:val="100"/>
-          <w:kern w:val="0"/>
-          <w:position w:val="0"/>
-          <w:highlight w:val="none"/>
-          <w:vertAlign w:val="baseline"/>
-        </w:rPr>
-      </w:lvl>
-    </w:lvlOverride>
+    <w:abstractNumId w:val="9"/>
   </w:num>
   <w:num w:numId="10">
-    <w:abstractNumId w:val="9"/>
+    <w:abstractNumId w:val="8"/>
   </w:num>
   <w:num w:numId="11">
-    <w:abstractNumId w:val="8"/>
+    <w:abstractNumId w:val="11"/>
   </w:num>
   <w:num w:numId="12">
-    <w:abstractNumId w:val="11"/>
+    <w:abstractNumId w:val="10"/>
   </w:num>
   <w:num w:numId="13">
-    <w:abstractNumId w:val="10"/>
+    <w:abstractNumId w:val="13"/>
   </w:num>
   <w:num w:numId="14">
-    <w:abstractNumId w:val="13"/>
+    <w:abstractNumId w:val="12"/>
   </w:num>
   <w:num w:numId="15">
-    <w:abstractNumId w:val="12"/>
+    <w:abstractNumId w:val="15"/>
   </w:num>
   <w:num w:numId="16">
-    <w:abstractNumId w:val="15"/>
-  </w:num>
-  <w:num w:numId="17">
     <w:abstractNumId w:val="14"/>
   </w:num>
 </w:numbering>
@@ -4689,12 +3907,6 @@
       <w:keepLines w:val="0"/>
       <w:pageBreakBefore w:val="0"/>
       <w:widowControl w:val="1"/>
-      <w:pBdr>
-        <w:top w:val="nil"/>
-        <w:left w:val="nil"/>
-        <w:bottom w:val="nil"/>
-        <w:right w:val="nil"/>
-      </w:pBdr>
       <w:shd w:val="clear" w:color="auto" w:fill="auto"/>
       <w:suppressAutoHyphens w:val="0"/>
       <w:bidi w:val="0"/>
@@ -4724,12 +3936,16 @@
       <w:vertAlign w:val="baseline"/>
     </w:rPr>
   </w:style>
+  <w:style w:type="character" w:styleId="None">
+    <w:name w:val="None"/>
+  </w:style>
   <w:style w:type="character" w:styleId="Hyperlink.0">
     <w:name w:val="Hyperlink.0"/>
-    <w:basedOn w:val="Hyperlink"/>
+    <w:basedOn w:val="None"/>
     <w:next w:val="Hyperlink.0"/>
     <w:rPr>
       <w:u w:val="single"/>
+      <w:lang w:val="en-US"/>
     </w:rPr>
   </w:style>
   <w:style w:type="paragraph" w:styleId="Header &amp; Footer">
@@ -4752,7 +3968,7 @@
       <w:outlineLvl w:val="9"/>
     </w:pPr>
     <w:rPr>
-      <w:rFonts w:ascii="Helvetica" w:cs="Helvetica" w:hAnsi="Helvetica" w:eastAsia="Helvetica"/>
+      <w:rFonts w:ascii="Helvetica Neue" w:cs="Helvetica Neue" w:hAnsi="Helvetica Neue" w:eastAsia="Helvetica Neue"/>
       <w:b w:val="0"/>
       <w:bCs w:val="0"/>
       <w:i w:val="0"/>
@@ -4780,12 +3996,6 @@
       <w:keepLines w:val="0"/>
       <w:pageBreakBefore w:val="0"/>
       <w:widowControl w:val="1"/>
-      <w:pBdr>
-        <w:top w:val="nil"/>
-        <w:left w:val="nil"/>
-        <w:bottom w:val="nil"/>
-        <w:right w:val="nil"/>
-      </w:pBdr>
       <w:shd w:val="clear" w:color="auto" w:fill="auto"/>
       <w:suppressAutoHyphens w:val="0"/>
       <w:bidi w:val="0"/>
@@ -4840,6 +4050,17 @@
       </w:numPr>
     </w:pPr>
   </w:style>
+  <w:style w:type="character" w:styleId="Hyperlink.1">
+    <w:name w:val="Hyperlink.1"/>
+    <w:basedOn w:val="None"/>
+    <w:next w:val="Hyperlink.1"/>
+    <w:rPr>
+      <w:rFonts w:ascii="Century Gothic" w:cs="Century Gothic" w:hAnsi="Century Gothic" w:eastAsia="Century Gothic"/>
+      <w:color w:val="354257"/>
+      <w:u w:val="single" w:color="354257"/>
+      <w:lang w:val="en-US"/>
+    </w:rPr>
+  </w:style>
   <w:style w:type="numbering" w:styleId="Imported Style 7">
     <w:name w:val="Imported Style 7"/>
     <w:pPr>
@@ -4852,7 +4073,7 @@
     <w:name w:val="Imported Style 8"/>
     <w:pPr>
       <w:numPr>
-        <w:numId w:val="10"/>
+        <w:numId w:val="9"/>
       </w:numPr>
     </w:pPr>
   </w:style>
@@ -4860,7 +4081,7 @@
     <w:name w:val="Imported Style 9"/>
     <w:pPr>
       <w:numPr>
-        <w:numId w:val="12"/>
+        <w:numId w:val="11"/>
       </w:numPr>
     </w:pPr>
   </w:style>
@@ -4868,7 +4089,7 @@
     <w:name w:val="Imported Style 10"/>
     <w:pPr>
       <w:numPr>
-        <w:numId w:val="14"/>
+        <w:numId w:val="13"/>
       </w:numPr>
     </w:pPr>
   </w:style>
@@ -4876,7 +4097,7 @@
     <w:name w:val="Imported Style 11"/>
     <w:pPr>
       <w:numPr>
-        <w:numId w:val="16"/>
+        <w:numId w:val="15"/>
       </w:numPr>
     </w:pPr>
   </w:style>
@@ -4894,10 +4115,10 @@
         <a:srgbClr val="FFFFFF"/>
       </a:lt1>
       <a:dk2>
-        <a:srgbClr val="404040"/>
+        <a:srgbClr val="A7A7A7"/>
       </a:dk2>
       <a:lt2>
-        <a:srgbClr val="BFBFBF"/>
+        <a:srgbClr val="535353"/>
       </a:lt2>
       <a:accent1>
         <a:srgbClr val="499BC9"/>
@@ -4926,14 +4147,14 @@
     </a:clrScheme>
     <a:fontScheme name="Blank">
       <a:majorFont>
-        <a:latin typeface="Helvetica"/>
-        <a:ea typeface="Helvetica"/>
-        <a:cs typeface="Helvetica"/>
+        <a:latin typeface="Helvetica Neue"/>
+        <a:ea typeface="Helvetica Neue"/>
+        <a:cs typeface="Helvetica Neue"/>
       </a:majorFont>
       <a:minorFont>
-        <a:latin typeface="Helvetica"/>
-        <a:ea typeface="Helvetica"/>
-        <a:cs typeface="Helvetica"/>
+        <a:latin typeface="Helvetica Neue"/>
+        <a:ea typeface="Helvetica Neue"/>
+        <a:cs typeface="Helvetica Neue"/>
       </a:minorFont>
     </a:fontScheme>
     <a:fmtScheme name="Blank">
@@ -5091,14 +4312,15 @@
   <a:objectDefaults>
     <a:spDef>
       <a:spPr>
-        <a:blipFill rotWithShape="1">
-          <a:blip r:embed="rId1"/>
-          <a:srcRect l="0" t="0" r="0" b="0"/>
-          <a:tile tx="0" ty="0" sx="100000" sy="100000" flip="none" algn="tl"/>
-        </a:blipFill>
-        <a:ln w="12700" cap="flat">
-          <a:noFill/>
-          <a:miter lim="400000"/>
+        <a:solidFill>
+          <a:srgbClr val="FFFFFF"/>
+        </a:solidFill>
+        <a:ln w="25400" cap="flat">
+          <a:solidFill>
+            <a:schemeClr val="accent1"/>
+          </a:solidFill>
+          <a:prstDash val="solid"/>
+          <a:round/>
         </a:ln>
         <a:effectLst>
           <a:outerShdw sx="100000" sy="100000" kx="0" ky="0" algn="b" rotWithShape="0" blurRad="38100" dist="25400" dir="5400000">
@@ -5113,7 +4335,7 @@
         <a:spAutoFit/>
       </a:bodyPr>
       <a:lstStyle>
-        <a:defPPr marL="0" marR="0" indent="0" algn="ctr" defTabSz="457200" rtl="0" fontAlgn="auto" latinLnBrk="0" hangingPunct="0">
+        <a:defPPr marL="0" marR="0" indent="0" algn="l" defTabSz="914400" rtl="0" fontAlgn="auto" latinLnBrk="0" hangingPunct="0">
           <a:lnSpc>
             <a:spcPct val="100000"/>
           </a:lnSpc>
@@ -5128,24 +4350,18 @@
           <a:buFontTx/>
           <a:buNone/>
           <a:tabLst/>
-          <a:defRPr b="0" baseline="0" cap="none" i="0" spc="0" strike="noStrike" sz="1200" u="none" kumimoji="0" normalizeH="0">
+          <a:defRPr b="0" baseline="0" cap="none" i="0" spc="0" strike="noStrike" sz="1800" u="none" kumimoji="0" normalizeH="0">
             <a:ln>
               <a:noFill/>
             </a:ln>
             <a:solidFill>
-              <a:srgbClr val="FFFFFF"/>
+              <a:srgbClr val="000000"/>
             </a:solidFill>
-            <a:effectLst>
-              <a:outerShdw sx="100000" sy="100000" kx="0" ky="0" algn="b" rotWithShape="0" blurRad="25400" dist="23998" dir="2700000">
-                <a:srgbClr val="000000">
-                  <a:alpha val="31034"/>
-                </a:srgbClr>
-              </a:outerShdw>
-            </a:effectLst>
+            <a:effectLst/>
             <a:uFillTx/>
-            <a:latin typeface="+mn-lt"/>
-            <a:ea typeface="+mn-ea"/>
-            <a:cs typeface="+mn-cs"/>
+            <a:latin typeface="Helvetica"/>
+            <a:ea typeface="Helvetica"/>
+            <a:cs typeface="Helvetica"/>
             <a:sym typeface="Helvetica"/>
           </a:defRPr>
         </a:defPPr>
@@ -5394,14 +4610,20 @@
     <a:lnDef>
       <a:spPr>
         <a:noFill/>
-        <a:ln w="6350" cap="flat">
+        <a:ln w="25400" cap="flat">
           <a:solidFill>
-            <a:srgbClr val="000000"/>
+            <a:schemeClr val="accent1"/>
           </a:solidFill>
           <a:prstDash val="solid"/>
-          <a:miter lim="400000"/>
+          <a:round/>
         </a:ln>
-        <a:effectLst/>
+        <a:effectLst>
+          <a:outerShdw sx="100000" sy="100000" kx="0" ky="0" algn="b" rotWithShape="0" blurRad="38100" dist="25400" dir="5400000">
+            <a:srgbClr val="000000">
+              <a:alpha val="50000"/>
+            </a:srgbClr>
+          </a:outerShdw>
+        </a:effectLst>
         <a:sp3d/>
       </a:spPr>
       <a:bodyPr rot="0" spcFirstLastPara="1" vertOverflow="overflow" horzOverflow="overflow" vert="horz" wrap="square" lIns="91439" tIns="45719" rIns="91439" bIns="45719" numCol="1" spcCol="38100" rtlCol="0" anchor="t" upright="0">
@@ -5690,7 +4912,7 @@
         <a:spAutoFit/>
       </a:bodyPr>
       <a:lstStyle>
-        <a:defPPr marL="0" marR="0" indent="0" algn="l" defTabSz="457200" rtl="0" fontAlgn="auto" latinLnBrk="0" hangingPunct="0">
+        <a:defPPr marL="0" marR="0" indent="0" algn="l" defTabSz="914400" rtl="0" fontAlgn="auto" latinLnBrk="0" hangingPunct="0">
           <a:lnSpc>
             <a:spcPct val="100000"/>
           </a:lnSpc>
@@ -5705,7 +4927,7 @@
           <a:buFontTx/>
           <a:buNone/>
           <a:tabLst/>
-          <a:defRPr b="0" baseline="0" cap="none" i="0" spc="0" strike="noStrike" sz="1200" u="none" kumimoji="0" normalizeH="0">
+          <a:defRPr b="0" baseline="0" cap="none" i="0" spc="0" strike="noStrike" sz="1800" u="none" kumimoji="0" normalizeH="0">
             <a:ln>
               <a:noFill/>
             </a:ln>
@@ -5713,15 +4935,11 @@
               <a:srgbClr val="000000"/>
             </a:solidFill>
             <a:effectLst/>
-            <a:uFill>
-              <a:solidFill>
-                <a:srgbClr val="000000"/>
-              </a:solidFill>
-            </a:uFill>
-            <a:latin typeface="Times New Roman"/>
-            <a:ea typeface="Times New Roman"/>
-            <a:cs typeface="Times New Roman"/>
-            <a:sym typeface="Times New Roman"/>
+            <a:uFillTx/>
+            <a:latin typeface="Helvetica"/>
+            <a:ea typeface="Helvetica"/>
+            <a:cs typeface="Helvetica"/>
+            <a:sym typeface="Helvetica"/>
           </a:defRPr>
         </a:defPPr>
         <a:lvl1pPr marL="0" marR="0" indent="0" algn="l" defTabSz="914400" rtl="0" fontAlgn="auto" latinLnBrk="1" hangingPunct="0">

</xml_diff>